<commit_message>
create TCPServer e TCPClient
</commit_message>
<xml_diff>
--- a/docs/EP1.docx
+++ b/docs/EP1.docx
@@ -1,6 +1,6 @@
 
 <file path=word/document.xml><?xml version="1.0" encoding="utf-8"?>
-<w:document xmlns:wpc="http://schemas.microsoft.com/office/word/2010/wordprocessingCanvas" xmlns:mc="http://schemas.openxmlformats.org/markup-compatibility/2006" xmlns:o="urn:schemas-microsoft-com:office:office" xmlns:r="http://schemas.openxmlformats.org/officeDocument/2006/relationships" xmlns:m="http://schemas.openxmlformats.org/officeDocument/2006/math" xmlns:v="urn:schemas-microsoft-com:vml" xmlns:wp14="http://schemas.microsoft.com/office/word/2010/wordprocessingDrawing" xmlns:wp="http://schemas.openxmlformats.org/drawingml/2006/wordprocessingDrawing" xmlns:w10="urn:schemas-microsoft-com:office:word" xmlns:w="http://schemas.openxmlformats.org/wordprocessingml/2006/main" xmlns:w14="http://schemas.microsoft.com/office/word/2010/wordml" xmlns:w15="http://schemas.microsoft.com/office/word/2012/wordml" xmlns:wpg="http://schemas.microsoft.com/office/word/2010/wordprocessingGroup" xmlns:wpi="http://schemas.microsoft.com/office/word/2010/wordprocessingInk" xmlns:wne="http://schemas.microsoft.com/office/word/2006/wordml" xmlns:wps="http://schemas.microsoft.com/office/word/2010/wordprocessingShape" mc:Ignorable="w14 w15 wp14">
+<w:document xmlns:wpc="http://schemas.microsoft.com/office/word/2010/wordprocessingCanvas" xmlns:cx="http://schemas.microsoft.com/office/drawing/2014/chartex" xmlns:cx1="http://schemas.microsoft.com/office/drawing/2015/9/8/chartex" xmlns:cx2="http://schemas.microsoft.com/office/drawing/2015/10/21/chartex" xmlns:cx3="http://schemas.microsoft.com/office/drawing/2016/5/9/chartex" xmlns:cx4="http://schemas.microsoft.com/office/drawing/2016/5/10/chartex" xmlns:cx5="http://schemas.microsoft.com/office/drawing/2016/5/11/chartex" xmlns:cx6="http://schemas.microsoft.com/office/drawing/2016/5/12/chartex" xmlns:cx7="http://schemas.microsoft.com/office/drawing/2016/5/13/chartex" xmlns:cx8="http://schemas.microsoft.com/office/drawing/2016/5/14/chartex" xmlns:mc="http://schemas.openxmlformats.org/markup-compatibility/2006" xmlns:aink="http://schemas.microsoft.com/office/drawing/2016/ink" xmlns:am3d="http://schemas.microsoft.com/office/drawing/2017/model3d" xmlns:o="urn:schemas-microsoft-com:office:office" xmlns:oel="http://schemas.microsoft.com/office/2019/extlst" xmlns:r="http://schemas.openxmlformats.org/officeDocument/2006/relationships" xmlns:m="http://schemas.openxmlformats.org/officeDocument/2006/math" xmlns:v="urn:schemas-microsoft-com:vml" xmlns:wp14="http://schemas.microsoft.com/office/word/2010/wordprocessingDrawing" xmlns:wp="http://schemas.openxmlformats.org/drawingml/2006/wordprocessingDrawing" xmlns:w10="urn:schemas-microsoft-com:office:word" xmlns:w="http://schemas.openxmlformats.org/wordprocessingml/2006/main" xmlns:w14="http://schemas.microsoft.com/office/word/2010/wordml" xmlns:w15="http://schemas.microsoft.com/office/word/2012/wordml" xmlns:w16cex="http://schemas.microsoft.com/office/word/2018/wordml/cex" xmlns:w16cid="http://schemas.microsoft.com/office/word/2016/wordml/cid" xmlns:w16="http://schemas.microsoft.com/office/word/2018/wordml" xmlns:w16sdtdh="http://schemas.microsoft.com/office/word/2020/wordml/sdtdatahash" xmlns:w16se="http://schemas.microsoft.com/office/word/2015/wordml/symex" xmlns:wpg="http://schemas.microsoft.com/office/word/2010/wordprocessingGroup" xmlns:wpi="http://schemas.microsoft.com/office/word/2010/wordprocessingInk" xmlns:wne="http://schemas.microsoft.com/office/word/2006/wordml" xmlns:wps="http://schemas.microsoft.com/office/word/2010/wordprocessingShape" mc:Ignorable="w14 w15 w16se w16cid w16 w16cex w16sdtdh wp14">
   <w:body>
     <w:p>
       <w:pPr>
@@ -225,8 +225,6 @@
                 <w:highlight w:val="red"/>
               </w:rPr>
             </w:pPr>
-            <w:bookmarkStart w:id="0" w:name="_GoBack"/>
-            <w:bookmarkEnd w:id="0"/>
           </w:p>
           <w:p>
             <w:pPr>
@@ -414,7 +412,6 @@
               </w:rPr>
               <w:t xml:space="preserve">    </w:t>
             </w:r>
-            <w:proofErr w:type="gramStart"/>
             <w:r>
               <w:rPr>
                 <w:b/>
@@ -423,18 +420,7 @@
                 <w:szCs w:val="28"/>
                 <w:highlight w:val="red"/>
               </w:rPr>
-              <w:t>do</w:t>
-            </w:r>
-            <w:proofErr w:type="gramEnd"/>
-            <w:r>
-              <w:rPr>
-                <w:b/>
-                <w:color w:val="FFFFFF" w:themeColor="background1"/>
-                <w:sz w:val="28"/>
-                <w:szCs w:val="28"/>
-                <w:highlight w:val="red"/>
-              </w:rPr>
-              <w:t xml:space="preserve"> projeto </w:t>
+              <w:t xml:space="preserve">do projeto </w:t>
             </w:r>
             <w:r>
               <w:rPr>
@@ -529,6 +515,9 @@
         <w:t xml:space="preserve">Crie um </w:t>
       </w:r>
       <w:r>
+        <w:rPr>
+          <w:highlight w:val="yellow"/>
+        </w:rPr>
         <w:t>sistema P2P</w:t>
       </w:r>
       <w:r>
@@ -541,13 +530,25 @@
         <w:t xml:space="preserve">de vídeo </w:t>
       </w:r>
       <w:r>
-        <w:t>gigantes (mais de 1 GB)</w:t>
-      </w:r>
-      <w:r>
+        <w:t>gigantes (</w:t>
+      </w:r>
+      <w:r>
+        <w:rPr>
+          <w:highlight w:val="yellow"/>
+        </w:rPr>
+        <w:t>mais de 1 GB)</w:t>
+      </w:r>
+      <w:r>
+        <w:rPr>
+          <w:highlight w:val="yellow"/>
+        </w:rPr>
         <w:t xml:space="preserve"> entre </w:t>
       </w:r>
       <w:proofErr w:type="spellStart"/>
       <w:r>
+        <w:rPr>
+          <w:highlight w:val="yellow"/>
+        </w:rPr>
         <w:t>peers</w:t>
       </w:r>
       <w:proofErr w:type="spellEnd"/>
@@ -555,19 +556,34 @@
         <w:t xml:space="preserve">, intermediados por um </w:t>
       </w:r>
       <w:r>
+        <w:rPr>
+          <w:highlight w:val="yellow"/>
+        </w:rPr>
         <w:t>servidor</w:t>
       </w:r>
       <w:r>
+        <w:rPr>
+          <w:highlight w:val="yellow"/>
+        </w:rPr>
         <w:t xml:space="preserve"> centralizado</w:t>
       </w:r>
       <w:r>
         <w:t xml:space="preserve">, utilizando </w:t>
       </w:r>
       <w:r>
+        <w:rPr>
+          <w:highlight w:val="yellow"/>
+        </w:rPr>
         <w:t xml:space="preserve">RMI e </w:t>
       </w:r>
       <w:r>
-        <w:t xml:space="preserve">TCP </w:t>
+        <w:rPr>
+          <w:highlight w:val="yellow"/>
+        </w:rPr>
+        <w:t>TCP</w:t>
+      </w:r>
+      <w:r>
+        <w:t xml:space="preserve"> </w:t>
       </w:r>
       <w:r>
         <w:t xml:space="preserve">como protocolo </w:t>
@@ -605,15 +621,7 @@
         <w:t>Napster</w:t>
       </w:r>
       <w:r>
-        <w:t xml:space="preserve">, um dos primeiros sistemas P2P, criado por </w:t>
-      </w:r>
-      <w:proofErr w:type="spellStart"/>
-      <w:r>
-        <w:t>Shawn</w:t>
-      </w:r>
-      <w:proofErr w:type="spellEnd"/>
-      <w:r>
-        <w:t xml:space="preserve"> Fanning aos 18 anos.</w:t>
+        <w:t>, um dos primeiros sistemas P2P, criado por Shawn Fanning aos 18 anos.</w:t>
       </w:r>
     </w:p>
     <w:p>
@@ -841,20 +849,35 @@
         <w:t xml:space="preserve">. </w:t>
       </w:r>
       <w:r>
+        <w:rPr>
+          <w:highlight w:val="yellow"/>
+        </w:rPr>
         <w:t xml:space="preserve">O </w:t>
       </w:r>
       <w:proofErr w:type="spellStart"/>
       <w:r>
+        <w:rPr>
+          <w:highlight w:val="yellow"/>
+        </w:rPr>
         <w:t>peer</w:t>
       </w:r>
       <w:proofErr w:type="spellEnd"/>
       <w:r>
+        <w:rPr>
+          <w:highlight w:val="yellow"/>
+        </w:rPr>
         <w:t xml:space="preserve"> atua tanto como provedor de informação (neste caso de arquivos) quanto como </w:t>
       </w:r>
       <w:r>
+        <w:rPr>
+          <w:highlight w:val="yellow"/>
+        </w:rPr>
         <w:t xml:space="preserve">receptor </w:t>
       </w:r>
       <w:r>
+        <w:rPr>
+          <w:highlight w:val="yellow"/>
+        </w:rPr>
         <w:t>deles.</w:t>
       </w:r>
     </w:p>
@@ -903,49 +926,94 @@
       </w:r>
       <w:r>
         <w:lastRenderedPageBreak/>
-        <w:t xml:space="preserve">as informações e as armazenará para futuras consultas. Quando um </w:t>
-      </w:r>
-      <w:proofErr w:type="spellStart"/>
-      <w:r>
+        <w:t xml:space="preserve">as informações e as armazenará para futuras consultas. </w:t>
+      </w:r>
+      <w:r>
+        <w:rPr>
+          <w:highlight w:val="green"/>
+        </w:rPr>
+        <w:t xml:space="preserve">Quando um </w:t>
+      </w:r>
+      <w:proofErr w:type="spellStart"/>
+      <w:r>
+        <w:rPr>
+          <w:highlight w:val="green"/>
+        </w:rPr>
         <w:t>Peer</w:t>
       </w:r>
       <w:r>
+        <w:rPr>
+          <w:highlight w:val="green"/>
+        </w:rPr>
         <w:t>Y</w:t>
       </w:r>
       <w:proofErr w:type="spellEnd"/>
       <w:r>
+        <w:rPr>
+          <w:highlight w:val="green"/>
+        </w:rPr>
         <w:t xml:space="preserve"> qu</w:t>
       </w:r>
       <w:r>
+        <w:rPr>
+          <w:highlight w:val="green"/>
+        </w:rPr>
         <w:t>is</w:t>
       </w:r>
       <w:r>
+        <w:rPr>
+          <w:highlight w:val="green"/>
+        </w:rPr>
         <w:t>er</w:t>
       </w:r>
       <w:r>
+        <w:rPr>
+          <w:highlight w:val="green"/>
+        </w:rPr>
         <w:t xml:space="preserve"> </w:t>
       </w:r>
       <w:r>
+        <w:rPr>
+          <w:highlight w:val="green"/>
+        </w:rPr>
         <w:t xml:space="preserve">baixar um vídeo, deverá enviar para o servidor uma requisição com o nome do arquivo. O servidor procurará pelo nome e responderá ao </w:t>
       </w:r>
       <w:proofErr w:type="spellStart"/>
       <w:r>
+        <w:rPr>
+          <w:highlight w:val="green"/>
+        </w:rPr>
         <w:t>Peer</w:t>
       </w:r>
       <w:r>
+        <w:rPr>
+          <w:highlight w:val="green"/>
+        </w:rPr>
         <w:t>Y</w:t>
       </w:r>
       <w:proofErr w:type="spellEnd"/>
       <w:r>
+        <w:rPr>
+          <w:highlight w:val="green"/>
+        </w:rPr>
         <w:t xml:space="preserve"> com uma lista de </w:t>
       </w:r>
       <w:proofErr w:type="spellStart"/>
       <w:r>
+        <w:rPr>
+          <w:highlight w:val="green"/>
+        </w:rPr>
         <w:t>peers</w:t>
       </w:r>
       <w:proofErr w:type="spellEnd"/>
       <w:r>
-        <w:t xml:space="preserve"> que o contém. O </w:t>
+        <w:rPr>
+          <w:highlight w:val="green"/>
+        </w:rPr>
+        <w:t xml:space="preserve"> que o contém.</w:t>
+      </w:r>
+      <w:r>
+        <w:t xml:space="preserve"> O </w:t>
       </w:r>
       <w:proofErr w:type="spellStart"/>
       <w:r>
@@ -2006,32 +2074,14 @@
           <w:sz w:val="24"/>
           <w:szCs w:val="24"/>
         </w:rPr>
-        <w:t xml:space="preserve"> (</w:t>
-      </w:r>
-      <w:proofErr w:type="spellStart"/>
+        <w:t xml:space="preserve"> (prints)</w:t>
+      </w:r>
       <w:r>
         <w:rPr>
           <w:b/>
           <w:sz w:val="24"/>
           <w:szCs w:val="24"/>
         </w:rPr>
-        <w:t>prints</w:t>
-      </w:r>
-      <w:proofErr w:type="spellEnd"/>
-      <w:r>
-        <w:rPr>
-          <w:b/>
-          <w:sz w:val="24"/>
-          <w:szCs w:val="24"/>
-        </w:rPr>
-        <w:t>)</w:t>
-      </w:r>
-      <w:r>
-        <w:rPr>
-          <w:b/>
-          <w:sz w:val="24"/>
-          <w:szCs w:val="24"/>
-        </w:rPr>
         <w:t xml:space="preserve"> apresentadas na console</w:t>
       </w:r>
     </w:p>
@@ -2049,13 +2099,8 @@
       <w:pPr>
         <w:jc w:val="both"/>
       </w:pPr>
-      <w:proofErr w:type="spellStart"/>
-      <w:r>
-        <w:t>Na</w:t>
-      </w:r>
-      <w:proofErr w:type="spellEnd"/>
-      <w:r>
-        <w:t xml:space="preserve"> console do </w:t>
+      <w:r>
+        <w:t xml:space="preserve">Na console do </w:t>
       </w:r>
       <w:proofErr w:type="spellStart"/>
       <w:r>
@@ -2081,15 +2126,7 @@
         <w:jc w:val="both"/>
       </w:pPr>
       <w:r>
-        <w:t xml:space="preserve">Quando receber o JOIN_OK, </w:t>
-      </w:r>
-      <w:proofErr w:type="spellStart"/>
-      <w:r>
-        <w:t>print</w:t>
-      </w:r>
-      <w:proofErr w:type="spellEnd"/>
-      <w:r>
-        <w:t xml:space="preserve"> “</w:t>
+        <w:t>Quando receber o JOIN_OK, print “</w:t>
       </w:r>
       <w:r>
         <w:t xml:space="preserve">Sou </w:t>
@@ -2139,15 +2176,7 @@
         <w:jc w:val="both"/>
       </w:pPr>
       <w:r>
-        <w:t xml:space="preserve">Quando receber a resposta do SEARCH, </w:t>
-      </w:r>
-      <w:proofErr w:type="spellStart"/>
-      <w:r>
-        <w:t>print</w:t>
-      </w:r>
-      <w:proofErr w:type="spellEnd"/>
-      <w:r>
-        <w:t xml:space="preserve"> “</w:t>
+        <w:t>Quando receber a resposta do SEARCH, print “</w:t>
       </w:r>
       <w:proofErr w:type="spellStart"/>
       <w:r>
@@ -2190,15 +2219,7 @@
         <w:jc w:val="both"/>
       </w:pPr>
       <w:r>
-        <w:t xml:space="preserve">Quando receber o arquivo, </w:t>
-      </w:r>
-      <w:proofErr w:type="spellStart"/>
-      <w:r>
-        <w:t>print</w:t>
-      </w:r>
-      <w:proofErr w:type="spellEnd"/>
-      <w:r>
-        <w:t xml:space="preserve"> “Arquivo [só nome do arquivo] baixado com sucesso</w:t>
+        <w:t>Quando receber o arquivo, print “Arquivo [só nome do arquivo] baixado com sucesso</w:t>
       </w:r>
       <w:r>
         <w:t xml:space="preserve"> na pasta [nome da pasta]</w:t>
@@ -2363,13 +2384,8 @@
       <w:pPr>
         <w:jc w:val="both"/>
       </w:pPr>
-      <w:proofErr w:type="spellStart"/>
-      <w:r>
-        <w:t>Na</w:t>
-      </w:r>
-      <w:proofErr w:type="spellEnd"/>
-      <w:r>
-        <w:t xml:space="preserve"> console do servidor deverão ser apresentadas “exatamente” (nem mais nem menos) as seguintes informações</w:t>
+      <w:r>
+        <w:t>Na console do servidor deverão ser apresentadas “exatamente” (nem mais nem menos) as seguintes informações</w:t>
       </w:r>
     </w:p>
     <w:p>
@@ -2387,15 +2403,7 @@
         <w:jc w:val="both"/>
       </w:pPr>
       <w:r>
-        <w:t xml:space="preserve">Quando receber o JOIN, </w:t>
-      </w:r>
-      <w:proofErr w:type="spellStart"/>
-      <w:r>
-        <w:t>print</w:t>
-      </w:r>
-      <w:proofErr w:type="spellEnd"/>
-      <w:r>
-        <w:t xml:space="preserve"> “</w:t>
+        <w:t>Quando receber o JOIN, print “</w:t>
       </w:r>
       <w:proofErr w:type="spellStart"/>
       <w:r>
@@ -2416,15 +2424,7 @@
         <w:jc w:val="both"/>
       </w:pPr>
       <w:r>
-        <w:t xml:space="preserve">Quando receber o SEARCH, </w:t>
-      </w:r>
-      <w:proofErr w:type="spellStart"/>
-      <w:r>
-        <w:t>print</w:t>
-      </w:r>
-      <w:proofErr w:type="spellEnd"/>
-      <w:r>
-        <w:t xml:space="preserve"> “</w:t>
+        <w:t>Quando receber o SEARCH, print “</w:t>
       </w:r>
       <w:proofErr w:type="spellStart"/>
       <w:r>
@@ -2501,15 +2501,7 @@
         <w:t xml:space="preserve">Após a compilação, o </w:t>
       </w:r>
       <w:r>
-        <w:t xml:space="preserve">professor abrirá 4 consoles (no Windows, seria o CMD.EXE, também conhecido como </w:t>
-      </w:r>
-      <w:proofErr w:type="spellStart"/>
-      <w:r>
-        <w:t>prompt</w:t>
-      </w:r>
-      <w:proofErr w:type="spellEnd"/>
-      <w:r>
-        <w:t>). Um deles será o servidor</w:t>
+        <w:t>professor abrirá 4 consoles (no Windows, seria o CMD.EXE, também conhecido como prompt). Um deles será o servidor</w:t>
       </w:r>
       <w:r>
         <w:t xml:space="preserve"> (com o registry)</w:t>
@@ -3244,15 +3236,7 @@
       </w:r>
       <w:proofErr w:type="spellEnd"/>
       <w:r>
-        <w:t xml:space="preserve">, envie só o link do vídeo, o qual pode disponibilizar no </w:t>
-      </w:r>
-      <w:proofErr w:type="spellStart"/>
-      <w:r>
-        <w:t>Youtube</w:t>
-      </w:r>
-      <w:proofErr w:type="spellEnd"/>
-      <w:r>
-        <w:t xml:space="preserve"> ou em outro lugar semelhante (como </w:t>
+        <w:t xml:space="preserve">, envie só o link do vídeo, o qual pode disponibilizar no Youtube ou em outro lugar semelhante (como </w:t>
       </w:r>
       <w:proofErr w:type="spellStart"/>
       <w:r>
@@ -3306,13 +3290,8 @@
         </w:numPr>
         <w:jc w:val="both"/>
       </w:pPr>
-      <w:proofErr w:type="spellStart"/>
-      <w:r>
-        <w:t>Join</w:t>
-      </w:r>
-      <w:proofErr w:type="spellEnd"/>
-      <w:r>
-        <w:t xml:space="preserve"> do </w:t>
+      <w:r>
+        <w:t xml:space="preserve">Join do </w:t>
       </w:r>
       <w:proofErr w:type="spellStart"/>
       <w:r>
@@ -3462,32 +3441,24 @@
           <w:b/>
           <w:color w:val="00B050"/>
         </w:rPr>
-        <w:t>[</w:t>
+        <w:t>[opcional usar threads]</w:t>
+      </w:r>
+      <w:r>
+        <w:rPr>
+          <w:color w:val="F79646" w:themeColor="accent6"/>
+        </w:rPr>
+        <w:t xml:space="preserve"> </w:t>
+      </w:r>
+      <w:r>
+        <w:t xml:space="preserve">Explicação do uso </w:t>
       </w:r>
       <w:proofErr w:type="gramStart"/>
       <w:r>
-        <w:rPr>
-          <w:b/>
-          <w:color w:val="00B050"/>
-        </w:rPr>
-        <w:t>opcional</w:t>
+        <w:t>das threads</w:t>
       </w:r>
       <w:proofErr w:type="gramEnd"/>
       <w:r>
-        <w:rPr>
-          <w:b/>
-          <w:color w:val="00B050"/>
-        </w:rPr>
-        <w:t xml:space="preserve"> usar threads]</w:t>
-      </w:r>
-      <w:r>
-        <w:rPr>
-          <w:color w:val="F79646" w:themeColor="accent6"/>
-        </w:rPr>
-        <w:t xml:space="preserve"> </w:t>
-      </w:r>
-      <w:r>
-        <w:t>Explicação do uso das threads, mencionado as linhas do código fonte que fazem referência.</w:t>
+        <w:t>, mencionado as linhas do código fonte que fazem referência.</w:t>
       </w:r>
     </w:p>
     <w:p>
@@ -3721,23 +3692,7 @@
           <w:color w:val="00B050"/>
         </w:rPr>
         <w:lastRenderedPageBreak/>
-        <w:t>[</w:t>
-      </w:r>
-      <w:proofErr w:type="gramStart"/>
-      <w:r>
-        <w:rPr>
-          <w:b/>
-          <w:color w:val="00B050"/>
-        </w:rPr>
-        <w:t>opcional</w:t>
-      </w:r>
-      <w:proofErr w:type="gramEnd"/>
-      <w:r>
-        <w:rPr>
-          <w:b/>
-          <w:color w:val="00B050"/>
-        </w:rPr>
-        <w:t xml:space="preserve"> usar threads]</w:t>
+        <w:t>[opcional usar threads]</w:t>
       </w:r>
       <w:r>
         <w:rPr>
@@ -3842,18 +3797,13 @@
         <w:t>Enviou outros arquivos do código fonte além dos citados na Seção 8</w:t>
       </w:r>
       <w:r>
-        <w:t xml:space="preserve">, por exemplo </w:t>
-      </w:r>
-      <w:proofErr w:type="gramStart"/>
-      <w:r>
-        <w:t>os .</w:t>
+        <w:t>, por exemplo os .</w:t>
       </w:r>
       <w:proofErr w:type="spellStart"/>
       <w:r>
         <w:t>class</w:t>
       </w:r>
       <w:proofErr w:type="spellEnd"/>
-      <w:proofErr w:type="gramEnd"/>
       <w:r>
         <w:t xml:space="preserve"> ou outras classes</w:t>
       </w:r>
@@ -5149,8 +5099,8 @@
 </file>
 
 <file path=word/numbering.xml><?xml version="1.0" encoding="utf-8"?>
-<w:numbering xmlns:wpc="http://schemas.microsoft.com/office/word/2010/wordprocessingCanvas" xmlns:mc="http://schemas.openxmlformats.org/markup-compatibility/2006" xmlns:o="urn:schemas-microsoft-com:office:office" xmlns:r="http://schemas.openxmlformats.org/officeDocument/2006/relationships" xmlns:m="http://schemas.openxmlformats.org/officeDocument/2006/math" xmlns:v="urn:schemas-microsoft-com:vml" xmlns:wp14="http://schemas.microsoft.com/office/word/2010/wordprocessingDrawing" xmlns:wp="http://schemas.openxmlformats.org/drawingml/2006/wordprocessingDrawing" xmlns:w10="urn:schemas-microsoft-com:office:word" xmlns:w="http://schemas.openxmlformats.org/wordprocessingml/2006/main" xmlns:w14="http://schemas.microsoft.com/office/word/2010/wordml" xmlns:w15="http://schemas.microsoft.com/office/word/2012/wordml" xmlns:wpg="http://schemas.microsoft.com/office/word/2010/wordprocessingGroup" xmlns:wpi="http://schemas.microsoft.com/office/word/2010/wordprocessingInk" xmlns:wne="http://schemas.microsoft.com/office/word/2006/wordml" xmlns:wps="http://schemas.microsoft.com/office/word/2010/wordprocessingShape" mc:Ignorable="w14 w15 wp14">
-  <w:abstractNum w:abstractNumId="0">
+<w:numbering xmlns:wpc="http://schemas.microsoft.com/office/word/2010/wordprocessingCanvas" xmlns:cx="http://schemas.microsoft.com/office/drawing/2014/chartex" xmlns:cx1="http://schemas.microsoft.com/office/drawing/2015/9/8/chartex" xmlns:cx2="http://schemas.microsoft.com/office/drawing/2015/10/21/chartex" xmlns:cx3="http://schemas.microsoft.com/office/drawing/2016/5/9/chartex" xmlns:cx4="http://schemas.microsoft.com/office/drawing/2016/5/10/chartex" xmlns:cx5="http://schemas.microsoft.com/office/drawing/2016/5/11/chartex" xmlns:cx6="http://schemas.microsoft.com/office/drawing/2016/5/12/chartex" xmlns:cx7="http://schemas.microsoft.com/office/drawing/2016/5/13/chartex" xmlns:cx8="http://schemas.microsoft.com/office/drawing/2016/5/14/chartex" xmlns:mc="http://schemas.openxmlformats.org/markup-compatibility/2006" xmlns:aink="http://schemas.microsoft.com/office/drawing/2016/ink" xmlns:am3d="http://schemas.microsoft.com/office/drawing/2017/model3d" xmlns:o="urn:schemas-microsoft-com:office:office" xmlns:oel="http://schemas.microsoft.com/office/2019/extlst" xmlns:r="http://schemas.openxmlformats.org/officeDocument/2006/relationships" xmlns:m="http://schemas.openxmlformats.org/officeDocument/2006/math" xmlns:v="urn:schemas-microsoft-com:vml" xmlns:wp14="http://schemas.microsoft.com/office/word/2010/wordprocessingDrawing" xmlns:wp="http://schemas.openxmlformats.org/drawingml/2006/wordprocessingDrawing" xmlns:w10="urn:schemas-microsoft-com:office:word" xmlns:w="http://schemas.openxmlformats.org/wordprocessingml/2006/main" xmlns:w14="http://schemas.microsoft.com/office/word/2010/wordml" xmlns:w15="http://schemas.microsoft.com/office/word/2012/wordml" xmlns:w16cex="http://schemas.microsoft.com/office/word/2018/wordml/cex" xmlns:w16cid="http://schemas.microsoft.com/office/word/2016/wordml/cid" xmlns:w16="http://schemas.microsoft.com/office/word/2018/wordml" xmlns:w16sdtdh="http://schemas.microsoft.com/office/word/2020/wordml/sdtdatahash" xmlns:w16se="http://schemas.microsoft.com/office/word/2015/wordml/symex" xmlns:wpg="http://schemas.microsoft.com/office/word/2010/wordprocessingGroup" xmlns:wpi="http://schemas.microsoft.com/office/word/2010/wordprocessingInk" xmlns:wne="http://schemas.microsoft.com/office/word/2006/wordml" xmlns:wps="http://schemas.microsoft.com/office/word/2010/wordprocessingShape" mc:Ignorable="w14 w15 w16se w16cid w16 w16cex w16sdtdh wp14">
+  <w:abstractNum w:abstractNumId="0" w15:restartNumberingAfterBreak="0">
     <w:nsid w:val="09BB73E5"/>
     <w:multiLevelType w:val="multilevel"/>
     <w:tmpl w:val="C4C43A46"/>
@@ -5263,7 +5213,7 @@
       </w:rPr>
     </w:lvl>
   </w:abstractNum>
-  <w:abstractNum w:abstractNumId="1">
+  <w:abstractNum w:abstractNumId="1" w15:restartNumberingAfterBreak="0">
     <w:nsid w:val="0E865C6E"/>
     <w:multiLevelType w:val="hybridMultilevel"/>
     <w:tmpl w:val="6FC42872"/>
@@ -5376,7 +5326,7 @@
       </w:rPr>
     </w:lvl>
   </w:abstractNum>
-  <w:abstractNum w:abstractNumId="2">
+  <w:abstractNum w:abstractNumId="2" w15:restartNumberingAfterBreak="0">
     <w:nsid w:val="1CBA3FC8"/>
     <w:multiLevelType w:val="hybridMultilevel"/>
     <w:tmpl w:val="2D9645B2"/>
@@ -5489,7 +5439,7 @@
       </w:rPr>
     </w:lvl>
   </w:abstractNum>
-  <w:abstractNum w:abstractNumId="3">
+  <w:abstractNum w:abstractNumId="3" w15:restartNumberingAfterBreak="0">
     <w:nsid w:val="1D9225DC"/>
     <w:multiLevelType w:val="hybridMultilevel"/>
     <w:tmpl w:val="3EB89286"/>
@@ -5575,7 +5525,7 @@
       </w:pPr>
     </w:lvl>
   </w:abstractNum>
-  <w:abstractNum w:abstractNumId="4">
+  <w:abstractNum w:abstractNumId="4" w15:restartNumberingAfterBreak="0">
     <w:nsid w:val="1E666850"/>
     <w:multiLevelType w:val="hybridMultilevel"/>
     <w:tmpl w:val="02AE0C9C"/>
@@ -5688,7 +5638,7 @@
       </w:rPr>
     </w:lvl>
   </w:abstractNum>
-  <w:abstractNum w:abstractNumId="5">
+  <w:abstractNum w:abstractNumId="5" w15:restartNumberingAfterBreak="0">
     <w:nsid w:val="2D4267B1"/>
     <w:multiLevelType w:val="hybridMultilevel"/>
     <w:tmpl w:val="57C0DDFE"/>
@@ -5801,7 +5751,7 @@
       </w:rPr>
     </w:lvl>
   </w:abstractNum>
-  <w:abstractNum w:abstractNumId="6">
+  <w:abstractNum w:abstractNumId="6" w15:restartNumberingAfterBreak="0">
     <w:nsid w:val="31C347CA"/>
     <w:multiLevelType w:val="hybridMultilevel"/>
     <w:tmpl w:val="A9D865BA"/>
@@ -5887,7 +5837,7 @@
       </w:pPr>
     </w:lvl>
   </w:abstractNum>
-  <w:abstractNum w:abstractNumId="7">
+  <w:abstractNum w:abstractNumId="7" w15:restartNumberingAfterBreak="0">
     <w:nsid w:val="3411317C"/>
     <w:multiLevelType w:val="hybridMultilevel"/>
     <w:tmpl w:val="5DE0B4B6"/>
@@ -6000,7 +5950,7 @@
       </w:rPr>
     </w:lvl>
   </w:abstractNum>
-  <w:abstractNum w:abstractNumId="8">
+  <w:abstractNum w:abstractNumId="8" w15:restartNumberingAfterBreak="0">
     <w:nsid w:val="36C96962"/>
     <w:multiLevelType w:val="hybridMultilevel"/>
     <w:tmpl w:val="5464D2A2"/>
@@ -6113,7 +6063,7 @@
       </w:rPr>
     </w:lvl>
   </w:abstractNum>
-  <w:abstractNum w:abstractNumId="9">
+  <w:abstractNum w:abstractNumId="9" w15:restartNumberingAfterBreak="0">
     <w:nsid w:val="37F86C92"/>
     <w:multiLevelType w:val="hybridMultilevel"/>
     <w:tmpl w:val="E52A4128"/>
@@ -6226,7 +6176,7 @@
       </w:rPr>
     </w:lvl>
   </w:abstractNum>
-  <w:abstractNum w:abstractNumId="10">
+  <w:abstractNum w:abstractNumId="10" w15:restartNumberingAfterBreak="0">
     <w:nsid w:val="4C261B03"/>
     <w:multiLevelType w:val="multilevel"/>
     <w:tmpl w:val="0D0E52AC"/>
@@ -6339,7 +6289,7 @@
       </w:rPr>
     </w:lvl>
   </w:abstractNum>
-  <w:abstractNum w:abstractNumId="11">
+  <w:abstractNum w:abstractNumId="11" w15:restartNumberingAfterBreak="0">
     <w:nsid w:val="52B40353"/>
     <w:multiLevelType w:val="hybridMultilevel"/>
     <w:tmpl w:val="BC80038C"/>
@@ -6428,7 +6378,7 @@
       </w:pPr>
     </w:lvl>
   </w:abstractNum>
-  <w:abstractNum w:abstractNumId="12">
+  <w:abstractNum w:abstractNumId="12" w15:restartNumberingAfterBreak="0">
     <w:nsid w:val="542E3090"/>
     <w:multiLevelType w:val="hybridMultilevel"/>
     <w:tmpl w:val="28F2288C"/>
@@ -6517,7 +6467,7 @@
       </w:pPr>
     </w:lvl>
   </w:abstractNum>
-  <w:abstractNum w:abstractNumId="13">
+  <w:abstractNum w:abstractNumId="13" w15:restartNumberingAfterBreak="0">
     <w:nsid w:val="553B7D5D"/>
     <w:multiLevelType w:val="hybridMultilevel"/>
     <w:tmpl w:val="6610E560"/>
@@ -6630,7 +6580,7 @@
       </w:rPr>
     </w:lvl>
   </w:abstractNum>
-  <w:abstractNum w:abstractNumId="14">
+  <w:abstractNum w:abstractNumId="14" w15:restartNumberingAfterBreak="0">
     <w:nsid w:val="5B272206"/>
     <w:multiLevelType w:val="hybridMultilevel"/>
     <w:tmpl w:val="110437C4"/>
@@ -6743,7 +6693,7 @@
       </w:rPr>
     </w:lvl>
   </w:abstractNum>
-  <w:abstractNum w:abstractNumId="15">
+  <w:abstractNum w:abstractNumId="15" w15:restartNumberingAfterBreak="0">
     <w:nsid w:val="693A179C"/>
     <w:multiLevelType w:val="hybridMultilevel"/>
     <w:tmpl w:val="F3C2F33E"/>
@@ -6856,7 +6806,7 @@
       </w:rPr>
     </w:lvl>
   </w:abstractNum>
-  <w:abstractNum w:abstractNumId="16">
+  <w:abstractNum w:abstractNumId="16" w15:restartNumberingAfterBreak="0">
     <w:nsid w:val="74FA5A8E"/>
     <w:multiLevelType w:val="hybridMultilevel"/>
     <w:tmpl w:val="5FBE7A46"/>
@@ -6969,7 +6919,7 @@
       </w:rPr>
     </w:lvl>
   </w:abstractNum>
-  <w:abstractNum w:abstractNumId="17">
+  <w:abstractNum w:abstractNumId="17" w15:restartNumberingAfterBreak="0">
     <w:nsid w:val="7B3D2D3A"/>
     <w:multiLevelType w:val="hybridMultilevel"/>
     <w:tmpl w:val="A43C4148"/>
@@ -7082,7 +7032,7 @@
       </w:rPr>
     </w:lvl>
   </w:abstractNum>
-  <w:abstractNum w:abstractNumId="18">
+  <w:abstractNum w:abstractNumId="18" w15:restartNumberingAfterBreak="0">
     <w:nsid w:val="7B6077D9"/>
     <w:multiLevelType w:val="hybridMultilevel"/>
     <w:tmpl w:val="1FC2BC90"/>
@@ -7195,7 +7145,7 @@
       </w:rPr>
     </w:lvl>
   </w:abstractNum>
-  <w:abstractNum w:abstractNumId="19">
+  <w:abstractNum w:abstractNumId="19" w15:restartNumberingAfterBreak="0">
     <w:nsid w:val="7BE972AD"/>
     <w:multiLevelType w:val="multilevel"/>
     <w:tmpl w:val="2EBA1CFA"/>
@@ -7308,7 +7258,7 @@
       </w:rPr>
     </w:lvl>
   </w:abstractNum>
-  <w:abstractNum w:abstractNumId="20">
+  <w:abstractNum w:abstractNumId="20" w15:restartNumberingAfterBreak="0">
     <w:nsid w:val="7DB6721C"/>
     <w:multiLevelType w:val="hybridMultilevel"/>
     <w:tmpl w:val="DA40866A"/>
@@ -7421,74 +7371,74 @@
       </w:rPr>
     </w:lvl>
   </w:abstractNum>
-  <w:num w:numId="1">
+  <w:num w:numId="1" w16cid:durableId="1908370276">
     <w:abstractNumId w:val="10"/>
   </w:num>
-  <w:num w:numId="2">
+  <w:num w:numId="2" w16cid:durableId="2025326375">
     <w:abstractNumId w:val="19"/>
   </w:num>
-  <w:num w:numId="3">
+  <w:num w:numId="3" w16cid:durableId="692923356">
     <w:abstractNumId w:val="0"/>
   </w:num>
-  <w:num w:numId="4">
+  <w:num w:numId="4" w16cid:durableId="1583174815">
     <w:abstractNumId w:val="8"/>
   </w:num>
-  <w:num w:numId="5">
+  <w:num w:numId="5" w16cid:durableId="1145509097">
     <w:abstractNumId w:val="1"/>
   </w:num>
-  <w:num w:numId="6">
+  <w:num w:numId="6" w16cid:durableId="913399439">
     <w:abstractNumId w:val="13"/>
   </w:num>
-  <w:num w:numId="7">
+  <w:num w:numId="7" w16cid:durableId="421998275">
     <w:abstractNumId w:val="20"/>
   </w:num>
-  <w:num w:numId="8">
+  <w:num w:numId="8" w16cid:durableId="245187258">
     <w:abstractNumId w:val="7"/>
   </w:num>
-  <w:num w:numId="9">
+  <w:num w:numId="9" w16cid:durableId="257295530">
     <w:abstractNumId w:val="2"/>
   </w:num>
-  <w:num w:numId="10">
+  <w:num w:numId="10" w16cid:durableId="139349392">
     <w:abstractNumId w:val="16"/>
   </w:num>
-  <w:num w:numId="11">
+  <w:num w:numId="11" w16cid:durableId="775253792">
     <w:abstractNumId w:val="14"/>
   </w:num>
-  <w:num w:numId="12">
+  <w:num w:numId="12" w16cid:durableId="59133321">
     <w:abstractNumId w:val="4"/>
   </w:num>
-  <w:num w:numId="13">
+  <w:num w:numId="13" w16cid:durableId="1356151133">
     <w:abstractNumId w:val="15"/>
   </w:num>
-  <w:num w:numId="14">
+  <w:num w:numId="14" w16cid:durableId="2068995431">
     <w:abstractNumId w:val="9"/>
   </w:num>
-  <w:num w:numId="15">
+  <w:num w:numId="15" w16cid:durableId="2100443288">
     <w:abstractNumId w:val="5"/>
   </w:num>
-  <w:num w:numId="16">
+  <w:num w:numId="16" w16cid:durableId="2144499521">
     <w:abstractNumId w:val="17"/>
   </w:num>
-  <w:num w:numId="17">
+  <w:num w:numId="17" w16cid:durableId="1701395714">
     <w:abstractNumId w:val="3"/>
   </w:num>
-  <w:num w:numId="18">
+  <w:num w:numId="18" w16cid:durableId="1724253394">
     <w:abstractNumId w:val="6"/>
   </w:num>
-  <w:num w:numId="19">
+  <w:num w:numId="19" w16cid:durableId="971440251">
     <w:abstractNumId w:val="11"/>
   </w:num>
-  <w:num w:numId="20">
+  <w:num w:numId="20" w16cid:durableId="1510606126">
     <w:abstractNumId w:val="18"/>
   </w:num>
-  <w:num w:numId="21">
+  <w:num w:numId="21" w16cid:durableId="1195071524">
     <w:abstractNumId w:val="12"/>
   </w:num>
 </w:numbering>
 </file>
 
 <file path=word/styles.xml><?xml version="1.0" encoding="utf-8"?>
-<w:styles xmlns:mc="http://schemas.openxmlformats.org/markup-compatibility/2006" xmlns:r="http://schemas.openxmlformats.org/officeDocument/2006/relationships" xmlns:w="http://schemas.openxmlformats.org/wordprocessingml/2006/main" xmlns:w14="http://schemas.microsoft.com/office/word/2010/wordml" xmlns:w15="http://schemas.microsoft.com/office/word/2012/wordml" mc:Ignorable="w14 w15">
+<w:styles xmlns:mc="http://schemas.openxmlformats.org/markup-compatibility/2006" xmlns:r="http://schemas.openxmlformats.org/officeDocument/2006/relationships" xmlns:w="http://schemas.openxmlformats.org/wordprocessingml/2006/main" xmlns:w14="http://schemas.microsoft.com/office/word/2010/wordml" xmlns:w15="http://schemas.microsoft.com/office/word/2012/wordml" xmlns:w16cex="http://schemas.microsoft.com/office/word/2018/wordml/cex" xmlns:w16cid="http://schemas.microsoft.com/office/word/2016/wordml/cid" xmlns:w16="http://schemas.microsoft.com/office/word/2018/wordml" xmlns:w16sdtdh="http://schemas.microsoft.com/office/word/2020/wordml/sdtdatahash" xmlns:w16se="http://schemas.microsoft.com/office/word/2015/wordml/symex" mc:Ignorable="w14 w15 w16se w16cid w16 w16cex w16sdtdh">
   <w:docDefaults>
     <w:rPrDefault>
       <w:rPr>
@@ -7504,7 +7454,7 @@
       </w:pPr>
     </w:pPrDefault>
   </w:docDefaults>
-  <w:latentStyles w:defLockedState="0" w:defUIPriority="99" w:defSemiHidden="0" w:defUnhideWhenUsed="0" w:defQFormat="0" w:count="371">
+  <w:latentStyles w:defLockedState="0" w:defUIPriority="99" w:defSemiHidden="0" w:defUnhideWhenUsed="0" w:defQFormat="0" w:count="376">
     <w:lsdException w:name="Normal" w:uiPriority="0" w:qFormat="1"/>
     <w:lsdException w:name="heading 1" w:uiPriority="9" w:qFormat="1"/>
     <w:lsdException w:name="heading 2" w:semiHidden="1" w:uiPriority="9" w:unhideWhenUsed="1" w:qFormat="1"/>
@@ -7876,6 +7826,11 @@
     <w:lsdException w:name="List Table 5 Dark Accent 6" w:uiPriority="50"/>
     <w:lsdException w:name="List Table 6 Colorful Accent 6" w:uiPriority="51"/>
     <w:lsdException w:name="List Table 7 Colorful Accent 6" w:uiPriority="52"/>
+    <w:lsdException w:name="Mention" w:semiHidden="1" w:unhideWhenUsed="1"/>
+    <w:lsdException w:name="Smart Hyperlink" w:semiHidden="1" w:unhideWhenUsed="1"/>
+    <w:lsdException w:name="Hashtag" w:semiHidden="1" w:unhideWhenUsed="1"/>
+    <w:lsdException w:name="Unresolved Mention" w:semiHidden="1" w:unhideWhenUsed="1"/>
+    <w:lsdException w:name="Smart Link" w:semiHidden="1" w:unhideWhenUsed="1"/>
   </w:latentStyles>
   <w:style w:type="paragraph" w:default="1" w:styleId="Normal">
     <w:name w:val="Normal"/>
@@ -8179,7 +8134,6 @@
       <w:spacing w:line="240" w:lineRule="auto"/>
     </w:pPr>
     <w:tblPr>
-      <w:tblInd w:w="0" w:type="dxa"/>
       <w:tblBorders>
         <w:top w:val="single" w:sz="4" w:space="0" w:color="auto"/>
         <w:left w:val="single" w:sz="4" w:space="0" w:color="auto"/>
@@ -8188,12 +8142,6 @@
         <w:insideH w:val="single" w:sz="4" w:space="0" w:color="auto"/>
         <w:insideV w:val="single" w:sz="4" w:space="0" w:color="auto"/>
       </w:tblBorders>
-      <w:tblCellMar>
-        <w:top w:w="0" w:type="dxa"/>
-        <w:left w:w="108" w:type="dxa"/>
-        <w:bottom w:w="0" w:type="dxa"/>
-        <w:right w:w="108" w:type="dxa"/>
-      </w:tblCellMar>
     </w:tblPr>
   </w:style>
 </w:styles>

</xml_diff>

<commit_message>
full implementation of the JOIN method and SEARCH method
</commit_message>
<xml_diff>
--- a/docs/EP1.docx
+++ b/docs/EP1.docx
@@ -557,41 +557,50 @@
       </w:r>
       <w:r>
         <w:rPr>
-          <w:highlight w:val="yellow"/>
+          <w:highlight w:val="cyan"/>
         </w:rPr>
         <w:t>servidor</w:t>
       </w:r>
       <w:r>
         <w:rPr>
-          <w:highlight w:val="yellow"/>
+          <w:highlight w:val="cyan"/>
         </w:rPr>
         <w:t xml:space="preserve"> centralizado</w:t>
       </w:r>
       <w:r>
+        <w:rPr>
+          <w:highlight w:val="cyan"/>
+        </w:rPr>
         <w:t xml:space="preserve">, utilizando </w:t>
       </w:r>
       <w:r>
         <w:rPr>
-          <w:highlight w:val="yellow"/>
+          <w:highlight w:val="cyan"/>
         </w:rPr>
         <w:t xml:space="preserve">RMI e </w:t>
       </w:r>
       <w:r>
         <w:rPr>
-          <w:highlight w:val="yellow"/>
-        </w:rPr>
-        <w:t>TCP</w:t>
-      </w:r>
-      <w:r>
-        <w:t xml:space="preserve"> </w:t>
-      </w:r>
-      <w:r>
+          <w:highlight w:val="cyan"/>
+        </w:rPr>
+        <w:t xml:space="preserve">TCP </w:t>
+      </w:r>
+      <w:r>
+        <w:rPr>
+          <w:highlight w:val="cyan"/>
+        </w:rPr>
         <w:t xml:space="preserve">como protocolo </w:t>
       </w:r>
       <w:r>
+        <w:rPr>
+          <w:highlight w:val="cyan"/>
+        </w:rPr>
         <w:t>de comunicação</w:t>
       </w:r>
       <w:r>
+        <w:rPr>
+          <w:highlight w:val="cyan"/>
+        </w:rPr>
         <w:t>.</w:t>
       </w:r>
     </w:p>
@@ -1209,52 +1218,94 @@
         </w:numPr>
         <w:ind w:left="360"/>
         <w:jc w:val="both"/>
-      </w:pPr>
-      <w:r>
+        <w:rPr>
+          <w:highlight w:val="cyan"/>
+        </w:rPr>
+      </w:pPr>
+      <w:r>
+        <w:rPr>
+          <w:highlight w:val="cyan"/>
+        </w:rPr>
         <w:t xml:space="preserve">Requisição JOIN: vinda de um </w:t>
       </w:r>
       <w:proofErr w:type="spellStart"/>
       <w:r>
+        <w:rPr>
+          <w:highlight w:val="cyan"/>
+        </w:rPr>
         <w:t>peer</w:t>
       </w:r>
       <w:proofErr w:type="spellEnd"/>
       <w:r>
+        <w:rPr>
+          <w:highlight w:val="cyan"/>
+        </w:rPr>
         <w:t xml:space="preserve"> que quer entrar na rede. A requisição deve conter as informações mínimas do </w:t>
       </w:r>
       <w:proofErr w:type="spellStart"/>
       <w:r>
+        <w:rPr>
+          <w:highlight w:val="cyan"/>
+        </w:rPr>
         <w:t>peer</w:t>
       </w:r>
       <w:proofErr w:type="spellEnd"/>
       <w:r>
+        <w:rPr>
+          <w:highlight w:val="cyan"/>
+        </w:rPr>
         <w:t xml:space="preserve"> (e.g., nome dos arquivos que possui)</w:t>
       </w:r>
       <w:r>
+        <w:rPr>
+          <w:highlight w:val="cyan"/>
+        </w:rPr>
         <w:t xml:space="preserve">, as quais devem </w:t>
       </w:r>
       <w:r>
+        <w:rPr>
+          <w:highlight w:val="cyan"/>
+        </w:rPr>
         <w:t xml:space="preserve">ser armazenadas em alguma estrutura de dados no servidor. A resposta do servidor enviada ao </w:t>
       </w:r>
       <w:proofErr w:type="spellStart"/>
       <w:r>
+        <w:rPr>
+          <w:highlight w:val="cyan"/>
+        </w:rPr>
         <w:t>peer</w:t>
       </w:r>
       <w:proofErr w:type="spellEnd"/>
       <w:r>
+        <w:rPr>
+          <w:highlight w:val="cyan"/>
+        </w:rPr>
         <w:t xml:space="preserve"> </w:t>
       </w:r>
       <w:r>
+        <w:rPr>
+          <w:highlight w:val="cyan"/>
+        </w:rPr>
         <w:t>conterá a</w:t>
       </w:r>
       <w:r>
+        <w:rPr>
+          <w:highlight w:val="cyan"/>
+        </w:rPr>
         <w:t xml:space="preserve"> </w:t>
       </w:r>
       <w:proofErr w:type="spellStart"/>
       <w:r>
+        <w:rPr>
+          <w:highlight w:val="cyan"/>
+        </w:rPr>
         <w:t>string</w:t>
       </w:r>
       <w:proofErr w:type="spellEnd"/>
       <w:r>
+        <w:rPr>
+          <w:highlight w:val="cyan"/>
+        </w:rPr>
         <w:t xml:space="preserve"> JOIN_OK.</w:t>
       </w:r>
     </w:p>
@@ -1274,64 +1325,124 @@
         <w:jc w:val="both"/>
       </w:pPr>
       <w:r>
+        <w:rPr>
+          <w:highlight w:val="cyan"/>
+        </w:rPr>
         <w:t xml:space="preserve">Requisição SEARCH: vinda de um </w:t>
       </w:r>
       <w:proofErr w:type="spellStart"/>
       <w:r>
+        <w:rPr>
+          <w:highlight w:val="cyan"/>
+        </w:rPr>
         <w:t>peer</w:t>
       </w:r>
       <w:proofErr w:type="spellEnd"/>
       <w:r>
+        <w:rPr>
+          <w:highlight w:val="cyan"/>
+        </w:rPr>
         <w:t xml:space="preserve"> que </w:t>
       </w:r>
       <w:r>
+        <w:rPr>
+          <w:highlight w:val="cyan"/>
+        </w:rPr>
         <w:t>procura</w:t>
       </w:r>
       <w:r>
+        <w:rPr>
+          <w:highlight w:val="cyan"/>
+        </w:rPr>
         <w:t xml:space="preserve"> um determinado arquivo. A requisição deve conter somente o nome do arquivo</w:t>
       </w:r>
       <w:r>
+        <w:rPr>
+          <w:highlight w:val="cyan"/>
+        </w:rPr>
         <w:t xml:space="preserve"> com sua extensão (</w:t>
       </w:r>
       <w:proofErr w:type="spellStart"/>
       <w:r>
+        <w:rPr>
+          <w:highlight w:val="cyan"/>
+        </w:rPr>
         <w:t>e.g</w:t>
       </w:r>
       <w:proofErr w:type="spellEnd"/>
       <w:r>
+        <w:rPr>
+          <w:highlight w:val="cyan"/>
+        </w:rPr>
         <w:t xml:space="preserve"> o </w:t>
       </w:r>
       <w:proofErr w:type="spellStart"/>
       <w:r>
+        <w:rPr>
+          <w:highlight w:val="cyan"/>
+        </w:rPr>
         <w:t>string</w:t>
       </w:r>
       <w:proofErr w:type="spellEnd"/>
       <w:r>
+        <w:rPr>
+          <w:highlight w:val="cyan"/>
+        </w:rPr>
         <w:t xml:space="preserve"> Aula.mp4)</w:t>
       </w:r>
       <w:r>
-        <w:t xml:space="preserve">. A resposta do servidor enviada ao </w:t>
-      </w:r>
-      <w:proofErr w:type="spellStart"/>
-      <w:r>
+        <w:rPr>
+          <w:highlight w:val="cyan"/>
+        </w:rPr>
+        <w:t>.</w:t>
+      </w:r>
+      <w:r>
+        <w:t xml:space="preserve"> </w:t>
+      </w:r>
+      <w:r>
+        <w:rPr>
+          <w:highlight w:val="cyan"/>
+        </w:rPr>
+        <w:t xml:space="preserve">A resposta do servidor enviada ao </w:t>
+      </w:r>
+      <w:proofErr w:type="spellStart"/>
+      <w:r>
+        <w:rPr>
+          <w:highlight w:val="cyan"/>
+        </w:rPr>
         <w:t>peer</w:t>
       </w:r>
       <w:proofErr w:type="spellEnd"/>
       <w:r>
+        <w:rPr>
+          <w:highlight w:val="cyan"/>
+        </w:rPr>
         <w:t xml:space="preserve"> </w:t>
       </w:r>
       <w:r>
+        <w:rPr>
+          <w:highlight w:val="cyan"/>
+        </w:rPr>
         <w:t xml:space="preserve">conterá </w:t>
       </w:r>
       <w:r>
+        <w:rPr>
+          <w:highlight w:val="cyan"/>
+        </w:rPr>
         <w:t xml:space="preserve">uma lista vazia ou com as informações dos </w:t>
       </w:r>
       <w:proofErr w:type="spellStart"/>
       <w:r>
+        <w:rPr>
+          <w:highlight w:val="cyan"/>
+        </w:rPr>
         <w:t>peers</w:t>
       </w:r>
       <w:proofErr w:type="spellEnd"/>
       <w:r>
+        <w:rPr>
+          <w:highlight w:val="cyan"/>
+        </w:rPr>
         <w:t xml:space="preserve"> que possuem o arquivo.</w:t>
       </w:r>
     </w:p>
@@ -1413,79 +1524,130 @@
         </w:numPr>
         <w:ind w:left="360"/>
         <w:jc w:val="both"/>
-      </w:pPr>
-      <w:r>
-        <w:t xml:space="preserve">Inicialização do servidor: </w:t>
-      </w:r>
-      <w:r>
-        <w:t>o servidor deve capturar inicialmente o IP</w:t>
-      </w:r>
-      <w:r>
+        <w:rPr>
+          <w:highlight w:val="cyan"/>
+        </w:rPr>
+      </w:pPr>
+      <w:r>
+        <w:rPr>
+          <w:highlight w:val="cyan"/>
+        </w:rPr>
+        <w:t>Inicialização do servidor: o servidor deve capturar inicialmente o IP</w:t>
+      </w:r>
+      <w:r>
+        <w:rPr>
+          <w:highlight w:val="cyan"/>
+        </w:rPr>
         <w:t xml:space="preserve"> e a porta do registry</w:t>
       </w:r>
       <w:r>
+        <w:rPr>
+          <w:highlight w:val="cyan"/>
+        </w:rPr>
         <w:t>.</w:t>
       </w:r>
       <w:r>
+        <w:rPr>
+          <w:highlight w:val="cyan"/>
+        </w:rPr>
         <w:t xml:space="preserve"> O endereço IP a ser inserido será o 127.0.0.1</w:t>
       </w:r>
       <w:r>
+        <w:rPr>
+          <w:highlight w:val="cyan"/>
+        </w:rPr>
         <w:t xml:space="preserve"> </w:t>
       </w:r>
       <w:r>
         <w:rPr>
           <w:color w:val="222222"/>
+          <w:highlight w:val="cyan"/>
           <w:shd w:val="clear" w:color="auto" w:fill="FFFFFF"/>
         </w:rPr>
         <w:t>se estiver realizando o projeto na mesma máquina</w:t>
       </w:r>
       <w:r>
+        <w:rPr>
+          <w:highlight w:val="cyan"/>
+        </w:rPr>
         <w:t xml:space="preserve">. Assuma esse IP quando o </w:t>
       </w:r>
       <w:proofErr w:type="spellStart"/>
       <w:r>
+        <w:rPr>
+          <w:highlight w:val="cyan"/>
+        </w:rPr>
         <w:t>Peer</w:t>
       </w:r>
       <w:proofErr w:type="spellEnd"/>
       <w:r>
+        <w:rPr>
+          <w:highlight w:val="cyan"/>
+        </w:rPr>
         <w:t xml:space="preserve"> quiser comunicar-se com o servidor.</w:t>
       </w:r>
       <w:r>
+        <w:rPr>
+          <w:highlight w:val="cyan"/>
+        </w:rPr>
         <w:t xml:space="preserve"> A porta default (que permitirá aos </w:t>
       </w:r>
       <w:proofErr w:type="spellStart"/>
       <w:r>
+        <w:rPr>
+          <w:highlight w:val="cyan"/>
+        </w:rPr>
         <w:t>peers</w:t>
       </w:r>
       <w:proofErr w:type="spellEnd"/>
       <w:r>
+        <w:rPr>
+          <w:highlight w:val="cyan"/>
+        </w:rPr>
         <w:t xml:space="preserve"> conectar-se com </w:t>
       </w:r>
       <w:r>
+        <w:rPr>
+          <w:highlight w:val="cyan"/>
+        </w:rPr>
         <w:t>o regi</w:t>
       </w:r>
       <w:r>
+        <w:rPr>
+          <w:highlight w:val="cyan"/>
+        </w:rPr>
         <w:t>stry</w:t>
       </w:r>
       <w:r>
+        <w:rPr>
+          <w:highlight w:val="cyan"/>
+        </w:rPr>
         <w:t xml:space="preserve">) será a </w:t>
       </w:r>
       <w:r>
         <w:rPr>
           <w:color w:val="FF0000"/>
+          <w:highlight w:val="cyan"/>
         </w:rPr>
         <w:t>109</w:t>
       </w:r>
       <w:r>
         <w:rPr>
           <w:color w:val="FF0000"/>
+          <w:highlight w:val="cyan"/>
         </w:rPr>
         <w:t>9</w:t>
       </w:r>
       <w:r>
+        <w:rPr>
+          <w:highlight w:val="cyan"/>
+        </w:rPr>
         <w:t>.</w:t>
       </w:r>
       <w:r>
+        <w:rPr>
+          <w:highlight w:val="cyan"/>
+        </w:rPr>
         <w:t xml:space="preserve"> Sobre a captura, ela se dará pelo teclado.</w:t>
       </w:r>
     </w:p>
@@ -1639,32 +1801,62 @@
         </w:numPr>
         <w:ind w:left="360"/>
         <w:jc w:val="both"/>
-      </w:pPr>
-      <w:r>
+        <w:rPr>
+          <w:highlight w:val="cyan"/>
+        </w:rPr>
+      </w:pPr>
+      <w:r>
+        <w:rPr>
+          <w:highlight w:val="cyan"/>
+        </w:rPr>
         <w:t>Envia</w:t>
       </w:r>
       <w:r>
+        <w:rPr>
+          <w:highlight w:val="cyan"/>
+        </w:rPr>
         <w:t xml:space="preserve"> por </w:t>
       </w:r>
       <w:r>
+        <w:rPr>
+          <w:highlight w:val="cyan"/>
+        </w:rPr>
         <w:t>RMI</w:t>
       </w:r>
       <w:r>
+        <w:rPr>
+          <w:highlight w:val="cyan"/>
+        </w:rPr>
         <w:t xml:space="preserve"> </w:t>
       </w:r>
       <w:r>
+        <w:rPr>
+          <w:highlight w:val="cyan"/>
+        </w:rPr>
         <w:t xml:space="preserve">uma requisição de JOIN </w:t>
       </w:r>
       <w:r>
+        <w:rPr>
+          <w:highlight w:val="cyan"/>
+        </w:rPr>
         <w:t>a</w:t>
       </w:r>
       <w:r>
+        <w:rPr>
+          <w:highlight w:val="cyan"/>
+        </w:rPr>
         <w:t xml:space="preserve">o servidor. Deve esperar </w:t>
       </w:r>
       <w:r>
+        <w:rPr>
+          <w:highlight w:val="cyan"/>
+        </w:rPr>
         <w:t>o</w:t>
       </w:r>
       <w:r>
+        <w:rPr>
+          <w:highlight w:val="cyan"/>
+        </w:rPr>
         <w:t xml:space="preserve"> JOIN_OK.</w:t>
       </w:r>
     </w:p>
@@ -1715,33 +1907,81 @@
         </w:numPr>
         <w:ind w:left="360"/>
         <w:jc w:val="both"/>
-      </w:pPr>
-      <w:r>
+        <w:rPr>
+          <w:highlight w:val="green"/>
+        </w:rPr>
+      </w:pPr>
+      <w:r>
+        <w:rPr>
+          <w:highlight w:val="green"/>
+        </w:rPr>
         <w:t xml:space="preserve">Envia </w:t>
       </w:r>
       <w:r>
+        <w:rPr>
+          <w:highlight w:val="green"/>
+        </w:rPr>
         <w:t xml:space="preserve">por </w:t>
       </w:r>
       <w:r>
+        <w:rPr>
+          <w:highlight w:val="green"/>
+        </w:rPr>
         <w:t>RMI</w:t>
       </w:r>
       <w:r>
+        <w:rPr>
+          <w:highlight w:val="green"/>
+        </w:rPr>
         <w:t xml:space="preserve"> </w:t>
       </w:r>
       <w:r>
+        <w:rPr>
+          <w:highlight w:val="green"/>
+        </w:rPr>
         <w:t xml:space="preserve">uma requisição de SEARCH </w:t>
       </w:r>
       <w:r>
+        <w:rPr>
+          <w:highlight w:val="green"/>
+        </w:rPr>
         <w:t>a</w:t>
       </w:r>
       <w:r>
+        <w:rPr>
+          <w:highlight w:val="green"/>
+        </w:rPr>
         <w:t xml:space="preserve">o servidor. </w:t>
       </w:r>
       <w:r>
+        <w:rPr>
+          <w:highlight w:val="green"/>
+        </w:rPr>
         <w:t>Voltará</w:t>
       </w:r>
       <w:r>
+        <w:rPr>
+          <w:highlight w:val="green"/>
+        </w:rPr>
         <w:t xml:space="preserve"> uma lista como resposta (vazia ou com informações).</w:t>
+      </w:r>
+      <w:r>
+        <w:rPr>
+          <w:highlight w:val="green"/>
+        </w:rPr>
+        <w:t xml:space="preserve"> </w:t>
+      </w:r>
+      <w:r>
+        <w:rPr>
+          <w:highlight w:val="green"/>
+        </w:rPr>
+        <w:sym w:font="Wingdings" w:char="F0E0"/>
+      </w:r>
+      <w:r>
+        <w:rPr>
+          <w:highlight w:val="green"/>
+        </w:rPr>
+        <w:t xml:space="preserve"> Falta tirar duplicidade da lista.</w:t>
       </w:r>
     </w:p>
     <w:p>

</xml_diff>

<commit_message>
parcial implementation of the DOWNLOAD method
</commit_message>
<xml_diff>
--- a/docs/EP1.docx
+++ b/docs/EP1.docx
@@ -515,45 +515,60 @@
         <w:t xml:space="preserve">Crie um </w:t>
       </w:r>
       <w:r>
-        <w:rPr>
-          <w:highlight w:val="yellow"/>
-        </w:rPr>
         <w:t>sistema P2P</w:t>
       </w:r>
       <w:r>
-        <w:t xml:space="preserve"> que permita a transferência de </w:t>
-      </w:r>
-      <w:r>
+        <w:t xml:space="preserve"> que permita a </w:t>
+      </w:r>
+      <w:r>
+        <w:rPr>
+          <w:highlight w:val="magenta"/>
+        </w:rPr>
+        <w:t xml:space="preserve">transferência de </w:t>
+      </w:r>
+      <w:r>
+        <w:rPr>
+          <w:highlight w:val="magenta"/>
+        </w:rPr>
         <w:t xml:space="preserve">arquivos </w:t>
       </w:r>
       <w:r>
+        <w:rPr>
+          <w:highlight w:val="magenta"/>
+        </w:rPr>
         <w:t xml:space="preserve">de vídeo </w:t>
       </w:r>
       <w:r>
-        <w:t>gigantes (</w:t>
-      </w:r>
-      <w:r>
-        <w:rPr>
-          <w:highlight w:val="yellow"/>
-        </w:rPr>
-        <w:t>mais de 1 GB)</w:t>
-      </w:r>
-      <w:r>
-        <w:rPr>
-          <w:highlight w:val="yellow"/>
+        <w:rPr>
+          <w:highlight w:val="magenta"/>
+        </w:rPr>
+        <w:t>gigantes (mais de 1 GB)</w:t>
+      </w:r>
+      <w:r>
+        <w:rPr>
+          <w:highlight w:val="magenta"/>
         </w:rPr>
         <w:t xml:space="preserve"> entre </w:t>
       </w:r>
       <w:proofErr w:type="spellStart"/>
       <w:r>
         <w:rPr>
-          <w:highlight w:val="yellow"/>
+          <w:highlight w:val="magenta"/>
         </w:rPr>
         <w:t>peers</w:t>
       </w:r>
       <w:proofErr w:type="spellEnd"/>
       <w:r>
-        <w:t xml:space="preserve">, intermediados por um </w:t>
+        <w:t>,</w:t>
+      </w:r>
+      <w:r>
+        <w:t xml:space="preserve"> </w:t>
+      </w:r>
+      <w:r>
+        <w:rPr>
+          <w:highlight w:val="cyan"/>
+        </w:rPr>
+        <w:t xml:space="preserve">intermediados por um </w:t>
       </w:r>
       <w:r>
         <w:rPr>
@@ -858,35 +873,29 @@
         <w:t xml:space="preserve">. </w:t>
       </w:r>
       <w:r>
-        <w:rPr>
-          <w:highlight w:val="yellow"/>
-        </w:rPr>
         <w:t xml:space="preserve">O </w:t>
       </w:r>
       <w:proofErr w:type="spellStart"/>
       <w:r>
         <w:rPr>
-          <w:highlight w:val="yellow"/>
+          <w:highlight w:val="magenta"/>
         </w:rPr>
         <w:t>peer</w:t>
       </w:r>
       <w:proofErr w:type="spellEnd"/>
       <w:r>
         <w:rPr>
-          <w:highlight w:val="yellow"/>
+          <w:highlight w:val="magenta"/>
         </w:rPr>
         <w:t xml:space="preserve"> atua tanto como provedor de informação (neste caso de arquivos) quanto como </w:t>
       </w:r>
       <w:r>
         <w:rPr>
-          <w:highlight w:val="yellow"/>
+          <w:highlight w:val="magenta"/>
         </w:rPr>
         <w:t xml:space="preserve">receptor </w:t>
       </w:r>
       <w:r>
-        <w:rPr>
-          <w:highlight w:val="yellow"/>
-        </w:rPr>
         <w:t>deles.</w:t>
       </w:r>
     </w:p>
@@ -939,148 +948,202 @@
       </w:r>
       <w:r>
         <w:rPr>
+          <w:highlight w:val="cyan"/>
+        </w:rPr>
+        <w:t xml:space="preserve">Quando um </w:t>
+      </w:r>
+      <w:proofErr w:type="spellStart"/>
+      <w:r>
+        <w:rPr>
+          <w:highlight w:val="cyan"/>
+        </w:rPr>
+        <w:t>Peer</w:t>
+      </w:r>
+      <w:r>
+        <w:rPr>
+          <w:highlight w:val="cyan"/>
+        </w:rPr>
+        <w:t>Y</w:t>
+      </w:r>
+      <w:proofErr w:type="spellEnd"/>
+      <w:r>
+        <w:rPr>
+          <w:highlight w:val="cyan"/>
+        </w:rPr>
+        <w:t xml:space="preserve"> qu</w:t>
+      </w:r>
+      <w:r>
+        <w:rPr>
+          <w:highlight w:val="cyan"/>
+        </w:rPr>
+        <w:t>is</w:t>
+      </w:r>
+      <w:r>
+        <w:rPr>
+          <w:highlight w:val="cyan"/>
+        </w:rPr>
+        <w:t>er</w:t>
+      </w:r>
+      <w:r>
+        <w:rPr>
+          <w:highlight w:val="cyan"/>
+        </w:rPr>
+        <w:t xml:space="preserve"> </w:t>
+      </w:r>
+      <w:r>
+        <w:rPr>
+          <w:highlight w:val="cyan"/>
+        </w:rPr>
+        <w:t xml:space="preserve">baixar um vídeo, deverá enviar para o servidor uma requisição com o nome do arquivo. O servidor procurará pelo nome e responderá ao </w:t>
+      </w:r>
+      <w:proofErr w:type="spellStart"/>
+      <w:r>
+        <w:rPr>
+          <w:highlight w:val="cyan"/>
+        </w:rPr>
+        <w:t>Peer</w:t>
+      </w:r>
+      <w:r>
+        <w:rPr>
+          <w:highlight w:val="cyan"/>
+        </w:rPr>
+        <w:t>Y</w:t>
+      </w:r>
+      <w:proofErr w:type="spellEnd"/>
+      <w:r>
+        <w:rPr>
+          <w:highlight w:val="cyan"/>
+        </w:rPr>
+        <w:t xml:space="preserve"> com uma lista de </w:t>
+      </w:r>
+      <w:proofErr w:type="spellStart"/>
+      <w:r>
+        <w:rPr>
+          <w:highlight w:val="cyan"/>
+        </w:rPr>
+        <w:t>peers</w:t>
+      </w:r>
+      <w:proofErr w:type="spellEnd"/>
+      <w:r>
+        <w:rPr>
+          <w:highlight w:val="cyan"/>
+        </w:rPr>
+        <w:t xml:space="preserve"> que o contém.</w:t>
+      </w:r>
+      <w:r>
+        <w:t xml:space="preserve"> </w:t>
+      </w:r>
+      <w:r>
+        <w:rPr>
+          <w:highlight w:val="cyan"/>
+        </w:rPr>
+        <w:t xml:space="preserve">O </w:t>
+      </w:r>
+      <w:proofErr w:type="spellStart"/>
+      <w:r>
+        <w:rPr>
+          <w:highlight w:val="cyan"/>
+        </w:rPr>
+        <w:t>Pe</w:t>
+      </w:r>
+      <w:r>
+        <w:rPr>
+          <w:highlight w:val="cyan"/>
+        </w:rPr>
+        <w:t>erY</w:t>
+      </w:r>
+      <w:proofErr w:type="spellEnd"/>
+      <w:r>
+        <w:rPr>
+          <w:highlight w:val="cyan"/>
+        </w:rPr>
+        <w:t xml:space="preserve"> receberá a lista </w:t>
+      </w:r>
+      <w:r>
+        <w:rPr>
+          <w:highlight w:val="cyan"/>
+        </w:rPr>
+        <w:t xml:space="preserve">do servidor </w:t>
+      </w:r>
+      <w:r>
+        <w:rPr>
+          <w:highlight w:val="cyan"/>
+        </w:rPr>
+        <w:t xml:space="preserve">e escolherá um dos </w:t>
+      </w:r>
+      <w:proofErr w:type="spellStart"/>
+      <w:r>
+        <w:rPr>
+          <w:highlight w:val="cyan"/>
+        </w:rPr>
+        <w:t>peers</w:t>
+      </w:r>
+      <w:proofErr w:type="spellEnd"/>
+      <w:r>
+        <w:rPr>
+          <w:highlight w:val="cyan"/>
+        </w:rPr>
+        <w:t xml:space="preserve"> da lista</w:t>
+      </w:r>
+      <w:r>
+        <w:t xml:space="preserve"> (vamos supor que o escolhido é o </w:t>
+      </w:r>
+      <w:proofErr w:type="spellStart"/>
+      <w:r>
+        <w:t>P</w:t>
+      </w:r>
+      <w:r>
+        <w:t>eerZ</w:t>
+      </w:r>
+      <w:proofErr w:type="spellEnd"/>
+      <w:r>
+        <w:t xml:space="preserve">). A seguir, o </w:t>
+      </w:r>
+      <w:proofErr w:type="spellStart"/>
+      <w:r>
+        <w:t>P</w:t>
+      </w:r>
+      <w:r>
+        <w:t>eerY</w:t>
+      </w:r>
+      <w:proofErr w:type="spellEnd"/>
+      <w:r>
+        <w:t xml:space="preserve"> requisitará o arquivo para </w:t>
+      </w:r>
+      <w:r>
+        <w:rPr>
           <w:highlight w:val="green"/>
         </w:rPr>
-        <w:t xml:space="preserve">Quando um </w:t>
+        <w:t xml:space="preserve">o </w:t>
       </w:r>
       <w:proofErr w:type="spellStart"/>
       <w:r>
         <w:rPr>
           <w:highlight w:val="green"/>
         </w:rPr>
-        <w:t>Peer</w:t>
+        <w:t>P</w:t>
       </w:r>
       <w:r>
         <w:rPr>
           <w:highlight w:val="green"/>
         </w:rPr>
-        <w:t>Y</w:t>
+        <w:t>eerZ</w:t>
       </w:r>
       <w:proofErr w:type="spellEnd"/>
       <w:r>
         <w:rPr>
           <w:highlight w:val="green"/>
         </w:rPr>
-        <w:t xml:space="preserve"> qu</w:t>
-      </w:r>
-      <w:r>
-        <w:rPr>
-          <w:highlight w:val="green"/>
-        </w:rPr>
-        <w:t>is</w:t>
-      </w:r>
-      <w:r>
-        <w:rPr>
-          <w:highlight w:val="green"/>
-        </w:rPr>
-        <w:t>er</w:t>
-      </w:r>
-      <w:r>
-        <w:rPr>
-          <w:highlight w:val="green"/>
-        </w:rPr>
-        <w:t xml:space="preserve"> </w:t>
-      </w:r>
-      <w:r>
-        <w:rPr>
-          <w:highlight w:val="green"/>
-        </w:rPr>
-        <w:t xml:space="preserve">baixar um vídeo, deverá enviar para o servidor uma requisição com o nome do arquivo. O servidor procurará pelo nome e responderá ao </w:t>
-      </w:r>
-      <w:proofErr w:type="spellStart"/>
-      <w:r>
-        <w:rPr>
-          <w:highlight w:val="green"/>
-        </w:rPr>
-        <w:t>Peer</w:t>
-      </w:r>
-      <w:r>
-        <w:rPr>
-          <w:highlight w:val="green"/>
-        </w:rPr>
-        <w:t>Y</w:t>
-      </w:r>
-      <w:proofErr w:type="spellEnd"/>
-      <w:r>
-        <w:rPr>
-          <w:highlight w:val="green"/>
-        </w:rPr>
-        <w:t xml:space="preserve"> com uma lista de </w:t>
-      </w:r>
-      <w:proofErr w:type="spellStart"/>
-      <w:r>
-        <w:rPr>
-          <w:highlight w:val="green"/>
-        </w:rPr>
-        <w:t>peers</w:t>
-      </w:r>
-      <w:proofErr w:type="spellEnd"/>
-      <w:r>
-        <w:rPr>
-          <w:highlight w:val="green"/>
-        </w:rPr>
-        <w:t xml:space="preserve"> que o contém.</w:t>
-      </w:r>
-      <w:r>
-        <w:t xml:space="preserve"> O </w:t>
-      </w:r>
-      <w:proofErr w:type="spellStart"/>
-      <w:r>
-        <w:t>Pe</w:t>
-      </w:r>
-      <w:r>
-        <w:t>erY</w:t>
-      </w:r>
-      <w:proofErr w:type="spellEnd"/>
-      <w:r>
-        <w:t xml:space="preserve"> receberá a lista </w:t>
-      </w:r>
-      <w:r>
-        <w:t xml:space="preserve">do servidor </w:t>
-      </w:r>
-      <w:r>
-        <w:t xml:space="preserve">e escolherá um dos </w:t>
-      </w:r>
-      <w:proofErr w:type="spellStart"/>
-      <w:r>
-        <w:t>peers</w:t>
-      </w:r>
-      <w:proofErr w:type="spellEnd"/>
-      <w:r>
-        <w:t xml:space="preserve"> da lista (vamos supor que o escolhido é o </w:t>
-      </w:r>
-      <w:proofErr w:type="spellStart"/>
-      <w:r>
-        <w:t>P</w:t>
-      </w:r>
-      <w:r>
-        <w:t>eerZ</w:t>
-      </w:r>
-      <w:proofErr w:type="spellEnd"/>
-      <w:r>
-        <w:t xml:space="preserve">). A seguir, o </w:t>
-      </w:r>
-      <w:proofErr w:type="spellStart"/>
-      <w:r>
-        <w:t>P</w:t>
-      </w:r>
-      <w:r>
-        <w:t>eerY</w:t>
-      </w:r>
-      <w:proofErr w:type="spellEnd"/>
-      <w:r>
-        <w:t xml:space="preserve"> requisitará o arquivo para o </w:t>
-      </w:r>
-      <w:proofErr w:type="spellStart"/>
-      <w:r>
-        <w:t>P</w:t>
-      </w:r>
-      <w:r>
-        <w:t>eerZ</w:t>
-      </w:r>
-      <w:proofErr w:type="spellEnd"/>
-      <w:r>
-        <w:t xml:space="preserve">, quem poderá aceitar o pedido, enviando o arquivo, ou rejeitar o pedido. Finalmente, </w:t>
+        <w:t>, quem poderá aceitar o pedido, enviando o arquivo, ou rejeitar o pedido</w:t>
+      </w:r>
+      <w:r>
+        <w:rPr>
+          <w:highlight w:val="cyan"/>
+        </w:rPr>
+        <w:t>.</w:t>
+      </w:r>
+      <w:r>
+        <w:t xml:space="preserve"> Finalmente, </w:t>
       </w:r>
       <w:r>
         <w:t xml:space="preserve">quando </w:t>
@@ -1167,38 +1230,66 @@
         </w:numPr>
         <w:ind w:left="360"/>
         <w:jc w:val="both"/>
-      </w:pPr>
-      <w:r>
+        <w:rPr>
+          <w:highlight w:val="cyan"/>
+        </w:rPr>
+      </w:pPr>
+      <w:r>
+        <w:rPr>
+          <w:highlight w:val="cyan"/>
+        </w:rPr>
         <w:t xml:space="preserve">Recebe </w:t>
       </w:r>
       <w:r>
+        <w:rPr>
+          <w:highlight w:val="cyan"/>
+        </w:rPr>
         <w:t xml:space="preserve">e </w:t>
       </w:r>
       <w:r>
+        <w:rPr>
+          <w:highlight w:val="cyan"/>
+        </w:rPr>
         <w:t>responde</w:t>
       </w:r>
       <w:r>
+        <w:rPr>
+          <w:highlight w:val="cyan"/>
+        </w:rPr>
         <w:t xml:space="preserve"> requisições</w:t>
       </w:r>
       <w:r>
+        <w:rPr>
+          <w:highlight w:val="cyan"/>
+        </w:rPr>
         <w:t xml:space="preserve"> dos </w:t>
       </w:r>
       <w:proofErr w:type="spellStart"/>
       <w:r>
+        <w:rPr>
+          <w:highlight w:val="cyan"/>
+        </w:rPr>
         <w:t>peers</w:t>
       </w:r>
       <w:proofErr w:type="spellEnd"/>
       <w:r>
+        <w:rPr>
+          <w:highlight w:val="cyan"/>
+        </w:rPr>
         <w:t xml:space="preserve"> </w:t>
       </w:r>
       <w:r>
         <w:rPr>
           <w:color w:val="F79646" w:themeColor="accent6"/>
+          <w:highlight w:val="cyan"/>
           <w:u w:val="single"/>
         </w:rPr>
         <w:t>(obrigatório com RMI)</w:t>
       </w:r>
       <w:r>
+        <w:rPr>
+          <w:highlight w:val="cyan"/>
+        </w:rPr>
         <w:t>.</w:t>
       </w:r>
     </w:p>
@@ -1869,32 +1960,62 @@
         </w:numPr>
         <w:ind w:left="360"/>
         <w:jc w:val="both"/>
-      </w:pPr>
-      <w:r>
+        <w:rPr>
+          <w:highlight w:val="red"/>
+        </w:rPr>
+      </w:pPr>
+      <w:r>
+        <w:rPr>
+          <w:highlight w:val="red"/>
+        </w:rPr>
         <w:t xml:space="preserve">Envia </w:t>
       </w:r>
       <w:r>
+        <w:rPr>
+          <w:highlight w:val="red"/>
+        </w:rPr>
         <w:t xml:space="preserve">por </w:t>
       </w:r>
       <w:r>
+        <w:rPr>
+          <w:highlight w:val="red"/>
+        </w:rPr>
         <w:t>RMI</w:t>
       </w:r>
       <w:r>
+        <w:rPr>
+          <w:highlight w:val="red"/>
+        </w:rPr>
         <w:t xml:space="preserve"> </w:t>
       </w:r>
       <w:r>
+        <w:rPr>
+          <w:highlight w:val="red"/>
+        </w:rPr>
         <w:t xml:space="preserve">uma requisição de UPDATE </w:t>
       </w:r>
       <w:r>
+        <w:rPr>
+          <w:highlight w:val="red"/>
+        </w:rPr>
         <w:t>a</w:t>
       </w:r>
       <w:r>
+        <w:rPr>
+          <w:highlight w:val="red"/>
+        </w:rPr>
         <w:t xml:space="preserve">o servidor. Deve esperar </w:t>
       </w:r>
       <w:r>
+        <w:rPr>
+          <w:highlight w:val="red"/>
+        </w:rPr>
         <w:t xml:space="preserve">o </w:t>
       </w:r>
       <w:r>
+        <w:rPr>
+          <w:highlight w:val="red"/>
+        </w:rPr>
         <w:t>UPDATE_OK.</w:t>
       </w:r>
     </w:p>
@@ -1908,80 +2029,94 @@
         <w:ind w:left="360"/>
         <w:jc w:val="both"/>
         <w:rPr>
-          <w:highlight w:val="green"/>
-        </w:rPr>
-      </w:pPr>
-      <w:r>
-        <w:rPr>
-          <w:highlight w:val="green"/>
+          <w:highlight w:val="cyan"/>
+        </w:rPr>
+      </w:pPr>
+      <w:r>
+        <w:rPr>
+          <w:highlight w:val="cyan"/>
         </w:rPr>
         <w:t xml:space="preserve">Envia </w:t>
       </w:r>
       <w:r>
         <w:rPr>
-          <w:highlight w:val="green"/>
+          <w:highlight w:val="cyan"/>
         </w:rPr>
         <w:t xml:space="preserve">por </w:t>
       </w:r>
       <w:r>
         <w:rPr>
-          <w:highlight w:val="green"/>
+          <w:highlight w:val="cyan"/>
         </w:rPr>
         <w:t>RMI</w:t>
       </w:r>
       <w:r>
         <w:rPr>
-          <w:highlight w:val="green"/>
+          <w:highlight w:val="cyan"/>
         </w:rPr>
         <w:t xml:space="preserve"> </w:t>
       </w:r>
       <w:r>
         <w:rPr>
-          <w:highlight w:val="green"/>
+          <w:highlight w:val="cyan"/>
         </w:rPr>
         <w:t xml:space="preserve">uma requisição de SEARCH </w:t>
       </w:r>
       <w:r>
         <w:rPr>
-          <w:highlight w:val="green"/>
+          <w:highlight w:val="cyan"/>
         </w:rPr>
         <w:t>a</w:t>
       </w:r>
       <w:r>
         <w:rPr>
-          <w:highlight w:val="green"/>
+          <w:highlight w:val="cyan"/>
         </w:rPr>
         <w:t xml:space="preserve">o servidor. </w:t>
       </w:r>
       <w:r>
         <w:rPr>
-          <w:highlight w:val="green"/>
+          <w:highlight w:val="cyan"/>
         </w:rPr>
         <w:t>Voltará</w:t>
       </w:r>
       <w:r>
         <w:rPr>
-          <w:highlight w:val="green"/>
+          <w:highlight w:val="cyan"/>
         </w:rPr>
         <w:t xml:space="preserve"> uma lista como resposta (vazia ou com informações).</w:t>
       </w:r>
       <w:r>
         <w:rPr>
-          <w:highlight w:val="green"/>
+          <w:highlight w:val="cyan"/>
         </w:rPr>
         <w:t xml:space="preserve"> </w:t>
       </w:r>
       <w:r>
         <w:rPr>
-          <w:highlight w:val="green"/>
+          <w:highlight w:val="cyan"/>
         </w:rPr>
         <w:sym w:font="Wingdings" w:char="F0E0"/>
       </w:r>
       <w:r>
         <w:rPr>
-          <w:highlight w:val="green"/>
-        </w:rPr>
-        <w:t xml:space="preserve"> Falta tirar duplicidade da lista.</w:t>
+          <w:highlight w:val="cyan"/>
+        </w:rPr>
+        <w:t xml:space="preserve"> </w:t>
+      </w:r>
+      <w:r>
+        <w:rPr>
+          <w:b/>
+          <w:bCs/>
+          <w:highlight w:val="cyan"/>
+        </w:rPr>
+        <w:t>Falta tirar duplicidade da lista</w:t>
+      </w:r>
+      <w:r>
+        <w:rPr>
+          <w:highlight w:val="cyan"/>
+        </w:rPr>
+        <w:t>.</w:t>
       </w:r>
     </w:p>
     <w:p>
@@ -1993,26 +2128,50 @@
         </w:numPr>
         <w:ind w:left="360"/>
         <w:jc w:val="both"/>
-      </w:pPr>
-      <w:r>
+        <w:rPr>
+          <w:highlight w:val="red"/>
+        </w:rPr>
+      </w:pPr>
+      <w:r>
+        <w:rPr>
+          <w:highlight w:val="red"/>
+        </w:rPr>
         <w:t xml:space="preserve">Para os envios por </w:t>
       </w:r>
       <w:r>
+        <w:rPr>
+          <w:highlight w:val="red"/>
+        </w:rPr>
         <w:t>RMI</w:t>
       </w:r>
       <w:r>
+        <w:rPr>
+          <w:highlight w:val="red"/>
+        </w:rPr>
         <w:t xml:space="preserve"> acima, </w:t>
       </w:r>
       <w:r>
+        <w:rPr>
+          <w:highlight w:val="red"/>
+        </w:rPr>
         <w:t>considere</w:t>
       </w:r>
       <w:r>
+        <w:rPr>
+          <w:highlight w:val="red"/>
+        </w:rPr>
         <w:t xml:space="preserve"> que não </w:t>
       </w:r>
       <w:r>
+        <w:rPr>
+          <w:highlight w:val="red"/>
+        </w:rPr>
         <w:t xml:space="preserve">há </w:t>
       </w:r>
       <w:r>
+        <w:rPr>
+          <w:highlight w:val="red"/>
+        </w:rPr>
         <w:t>perdas, nem duplicações.</w:t>
       </w:r>
     </w:p>
@@ -2025,41 +2184,67 @@
         </w:numPr>
         <w:ind w:left="360"/>
         <w:jc w:val="both"/>
-      </w:pPr>
-      <w:r>
+        <w:rPr>
+          <w:highlight w:val="cyan"/>
+        </w:rPr>
+      </w:pPr>
+      <w:r>
+        <w:rPr>
+          <w:highlight w:val="cyan"/>
+        </w:rPr>
         <w:t xml:space="preserve">Envia por </w:t>
       </w:r>
       <w:r>
         <w:rPr>
           <w:b/>
           <w:color w:val="C0504D" w:themeColor="accent2"/>
+          <w:highlight w:val="cyan"/>
         </w:rPr>
         <w:t>TCP</w:t>
       </w:r>
       <w:r>
         <w:rPr>
           <w:color w:val="C0504D" w:themeColor="accent2"/>
+          <w:highlight w:val="cyan"/>
         </w:rPr>
         <w:t xml:space="preserve"> </w:t>
       </w:r>
       <w:r>
+        <w:rPr>
+          <w:highlight w:val="cyan"/>
+        </w:rPr>
         <w:t xml:space="preserve">um requisição de DOWNLOAD </w:t>
       </w:r>
       <w:r>
+        <w:rPr>
+          <w:highlight w:val="cyan"/>
+        </w:rPr>
         <w:t>a</w:t>
       </w:r>
       <w:r>
+        <w:rPr>
+          <w:highlight w:val="cyan"/>
+        </w:rPr>
         <w:t xml:space="preserve"> outro </w:t>
       </w:r>
       <w:proofErr w:type="spellStart"/>
       <w:r>
+        <w:rPr>
+          <w:highlight w:val="cyan"/>
+        </w:rPr>
         <w:t>peer</w:t>
       </w:r>
       <w:proofErr w:type="spellEnd"/>
       <w:r>
+        <w:rPr>
+          <w:highlight w:val="cyan"/>
+        </w:rPr>
         <w:t>. Ver abaixo as possíveis respostas obtidas</w:t>
       </w:r>
       <w:r>
+        <w:rPr>
+          <w:highlight w:val="cyan"/>
+        </w:rPr>
         <w:t>.</w:t>
       </w:r>
     </w:p>
@@ -2072,87 +2257,152 @@
         </w:numPr>
         <w:ind w:left="360"/>
         <w:jc w:val="both"/>
-      </w:pPr>
-      <w:r>
+        <w:rPr>
+          <w:highlight w:val="green"/>
+        </w:rPr>
+      </w:pPr>
+      <w:r>
+        <w:rPr>
+          <w:highlight w:val="green"/>
+        </w:rPr>
         <w:lastRenderedPageBreak/>
         <w:t xml:space="preserve">Requisição DOWNLOAD: </w:t>
       </w:r>
       <w:r>
+        <w:rPr>
+          <w:highlight w:val="green"/>
+        </w:rPr>
         <w:t>vinda de</w:t>
       </w:r>
       <w:r>
+        <w:rPr>
+          <w:highlight w:val="green"/>
+        </w:rPr>
         <w:t xml:space="preserve"> outro </w:t>
       </w:r>
       <w:proofErr w:type="spellStart"/>
       <w:r>
+        <w:rPr>
+          <w:highlight w:val="green"/>
+        </w:rPr>
         <w:t>peer</w:t>
       </w:r>
       <w:proofErr w:type="spellEnd"/>
       <w:r>
+        <w:rPr>
+          <w:highlight w:val="green"/>
+        </w:rPr>
         <w:t xml:space="preserve"> </w:t>
       </w:r>
       <w:r>
+        <w:rPr>
+          <w:highlight w:val="green"/>
+        </w:rPr>
         <w:t>(</w:t>
       </w:r>
       <w:proofErr w:type="spellStart"/>
       <w:r>
+        <w:rPr>
+          <w:highlight w:val="green"/>
+        </w:rPr>
         <w:t>Peer</w:t>
       </w:r>
       <w:r>
+        <w:rPr>
+          <w:highlight w:val="green"/>
+        </w:rPr>
         <w:t>Y</w:t>
       </w:r>
       <w:proofErr w:type="spellEnd"/>
       <w:r>
+        <w:rPr>
+          <w:highlight w:val="green"/>
+        </w:rPr>
         <w:t>)</w:t>
       </w:r>
       <w:r>
+        <w:rPr>
+          <w:highlight w:val="green"/>
+        </w:rPr>
         <w:t xml:space="preserve">, pedindo por um determinado arquivo. O </w:t>
       </w:r>
       <w:proofErr w:type="spellStart"/>
       <w:r>
+        <w:rPr>
+          <w:highlight w:val="green"/>
+        </w:rPr>
         <w:t>P</w:t>
       </w:r>
       <w:r>
+        <w:rPr>
+          <w:highlight w:val="green"/>
+        </w:rPr>
         <w:t>eerX</w:t>
       </w:r>
       <w:proofErr w:type="spellEnd"/>
       <w:r>
+        <w:rPr>
+          <w:highlight w:val="green"/>
+        </w:rPr>
         <w:t xml:space="preserve"> deve verificar se possui o arquivo e</w:t>
       </w:r>
       <w:r>
+        <w:rPr>
+          <w:highlight w:val="green"/>
+        </w:rPr>
         <w:t xml:space="preserve"> enviá-lo</w:t>
       </w:r>
       <w:r>
+        <w:rPr>
+          <w:highlight w:val="green"/>
+        </w:rPr>
         <w:t xml:space="preserve"> </w:t>
       </w:r>
       <w:r>
+        <w:rPr>
+          <w:highlight w:val="green"/>
+        </w:rPr>
         <w:t xml:space="preserve">por </w:t>
       </w:r>
       <w:r>
         <w:rPr>
           <w:b/>
           <w:color w:val="C0504D" w:themeColor="accent2"/>
+          <w:highlight w:val="green"/>
         </w:rPr>
         <w:t>TCP</w:t>
       </w:r>
       <w:r>
         <w:rPr>
           <w:color w:val="C0504D" w:themeColor="accent2"/>
+          <w:highlight w:val="green"/>
         </w:rPr>
         <w:t xml:space="preserve"> </w:t>
       </w:r>
       <w:r>
+        <w:rPr>
+          <w:highlight w:val="green"/>
+        </w:rPr>
         <w:t>a</w:t>
       </w:r>
       <w:r>
+        <w:rPr>
+          <w:highlight w:val="green"/>
+        </w:rPr>
         <w:t xml:space="preserve">o </w:t>
       </w:r>
       <w:proofErr w:type="spellStart"/>
       <w:r>
+        <w:rPr>
+          <w:highlight w:val="green"/>
+        </w:rPr>
         <w:t>PeerY</w:t>
       </w:r>
       <w:proofErr w:type="spellEnd"/>
       <w:r>
+        <w:rPr>
+          <w:highlight w:val="green"/>
+        </w:rPr>
         <w:t>.</w:t>
       </w:r>
     </w:p>
@@ -2340,10 +2590,18 @@
         <w:jc w:val="both"/>
       </w:pPr>
       <w:r>
+        <w:rPr>
+          <w:b/>
+          <w:bCs/>
+        </w:rPr>
         <w:t xml:space="preserve">Na console do </w:t>
       </w:r>
       <w:proofErr w:type="spellStart"/>
       <w:r>
+        <w:rPr>
+          <w:b/>
+          <w:bCs/>
+        </w:rPr>
         <w:t>peer</w:t>
       </w:r>
       <w:proofErr w:type="spellEnd"/>
@@ -2353,6 +2611,18 @@
     </w:p>
     <w:p>
       <w:pPr>
+        <w:jc w:val="both"/>
+      </w:pPr>
+    </w:p>
+    <w:p>
+      <w:pPr>
+        <w:pStyle w:val="ListParagraph"/>
+        <w:jc w:val="both"/>
+      </w:pPr>
+    </w:p>
+    <w:p>
+      <w:pPr>
+        <w:pStyle w:val="ListParagraph"/>
         <w:jc w:val="both"/>
       </w:pPr>
     </w:p>
@@ -2364,40 +2634,57 @@
           <w:numId w:val="9"/>
         </w:numPr>
         <w:jc w:val="both"/>
-      </w:pPr>
-      <w:r>
-        <w:t>Quando receber o JOIN_OK, print “</w:t>
-      </w:r>
-      <w:r>
-        <w:t xml:space="preserve">Sou </w:t>
-      </w:r>
-      <w:proofErr w:type="spellStart"/>
-      <w:r>
+        <w:rPr>
+          <w:highlight w:val="cyan"/>
+        </w:rPr>
+      </w:pPr>
+      <w:r>
+        <w:rPr>
+          <w:highlight w:val="cyan"/>
+        </w:rPr>
+        <w:t>Quando receber a resposta do SEARCH, print “</w:t>
+      </w:r>
+      <w:proofErr w:type="spellStart"/>
+      <w:r>
+        <w:rPr>
+          <w:highlight w:val="cyan"/>
+        </w:rPr>
+        <w:t>peers</w:t>
+      </w:r>
+      <w:proofErr w:type="spellEnd"/>
+      <w:r>
+        <w:rPr>
+          <w:highlight w:val="cyan"/>
+        </w:rPr>
+        <w:t xml:space="preserve"> com arquivo solicitado: [</w:t>
+      </w:r>
+      <w:proofErr w:type="spellStart"/>
+      <w:r>
+        <w:rPr>
+          <w:highlight w:val="cyan"/>
+        </w:rPr>
+        <w:t>IP:porta</w:t>
+      </w:r>
+      <w:proofErr w:type="spellEnd"/>
+      <w:r>
+        <w:rPr>
+          <w:highlight w:val="cyan"/>
+        </w:rPr>
+        <w:t xml:space="preserve"> de cada </w:t>
+      </w:r>
+      <w:proofErr w:type="spellStart"/>
+      <w:r>
+        <w:rPr>
+          <w:highlight w:val="cyan"/>
+        </w:rPr>
         <w:t>peer</w:t>
       </w:r>
       <w:proofErr w:type="spellEnd"/>
       <w:r>
-        <w:t xml:space="preserve"> [IP]:[porta] com arquivos [só nomes dos arquivos]”. Substitua a informação entre os parênteses com as reais. Por exemplo: </w:t>
-      </w:r>
-      <w:r>
-        <w:t xml:space="preserve">Sou </w:t>
-      </w:r>
-      <w:proofErr w:type="spellStart"/>
-      <w:r>
-        <w:t>p</w:t>
-      </w:r>
-      <w:r>
-        <w:t>eer</w:t>
-      </w:r>
-      <w:proofErr w:type="spellEnd"/>
-      <w:r>
-        <w:t xml:space="preserve"> 127.0.0.1</w:t>
-      </w:r>
-      <w:r>
-        <w:t>:</w:t>
-      </w:r>
-      <w:r>
-        <w:t>8776 com arquivos aula1.mp4 aula2.mp4</w:t>
+        <w:rPr>
+          <w:highlight w:val="cyan"/>
+        </w:rPr>
+        <w:t xml:space="preserve"> da lista]”</w:t>
       </w:r>
     </w:p>
     <w:p>
@@ -2416,39 +2703,16 @@
         <w:jc w:val="both"/>
       </w:pPr>
       <w:r>
-        <w:t>Quando receber a resposta do SEARCH, print “</w:t>
-      </w:r>
-      <w:proofErr w:type="spellStart"/>
-      <w:r>
-        <w:t>peers</w:t>
-      </w:r>
-      <w:proofErr w:type="spellEnd"/>
-      <w:r>
-        <w:t xml:space="preserve"> com arquivo solicitado: [</w:t>
-      </w:r>
-      <w:proofErr w:type="spellStart"/>
-      <w:r>
-        <w:t>IP:porta</w:t>
-      </w:r>
-      <w:proofErr w:type="spellEnd"/>
-      <w:r>
-        <w:t xml:space="preserve"> de cada </w:t>
-      </w:r>
-      <w:proofErr w:type="spellStart"/>
-      <w:r>
-        <w:t>peer</w:t>
-      </w:r>
-      <w:proofErr w:type="spellEnd"/>
-      <w:r>
-        <w:t xml:space="preserve"> da lista]”</w:t>
-      </w:r>
-    </w:p>
-    <w:p>
-      <w:pPr>
-        <w:pStyle w:val="ListParagraph"/>
-        <w:jc w:val="both"/>
-      </w:pPr>
-    </w:p>
+        <w:t>Quando receber o arquivo, print “Arquivo [só nome do arquivo] baixado com sucesso</w:t>
+      </w:r>
+      <w:r>
+        <w:t xml:space="preserve"> na pasta [nome da pasta]</w:t>
+      </w:r>
+      <w:r>
+        <w:t>”.</w:t>
+      </w:r>
+    </w:p>
+    <w:p/>
     <w:p>
       <w:pPr>
         <w:pStyle w:val="ListParagraph"/>
@@ -2459,26 +2723,6 @@
         <w:jc w:val="both"/>
       </w:pPr>
       <w:r>
-        <w:t>Quando receber o arquivo, print “Arquivo [só nome do arquivo] baixado com sucesso</w:t>
-      </w:r>
-      <w:r>
-        <w:t xml:space="preserve"> na pasta [nome da pasta]</w:t>
-      </w:r>
-      <w:r>
-        <w:t>”.</w:t>
-      </w:r>
-    </w:p>
-    <w:p/>
-    <w:p>
-      <w:pPr>
-        <w:pStyle w:val="ListParagraph"/>
-        <w:numPr>
-          <w:ilvl w:val="0"/>
-          <w:numId w:val="9"/>
-        </w:numPr>
-        <w:jc w:val="both"/>
-      </w:pPr>
-      <w:r>
         <w:t>Menu interativo (por console) que permita realizar a escolha somente das funções JOIN, SEARCH</w:t>
       </w:r>
       <w:r>
@@ -2544,32 +2788,62 @@
           <w:numId w:val="9"/>
         </w:numPr>
         <w:jc w:val="both"/>
-      </w:pPr>
-      <w:r>
+        <w:rPr>
+          <w:highlight w:val="cyan"/>
+        </w:rPr>
+      </w:pPr>
+      <w:r>
+        <w:rPr>
+          <w:highlight w:val="cyan"/>
+        </w:rPr>
         <w:t xml:space="preserve">No caso do SEARCH, deve </w:t>
       </w:r>
       <w:r>
+        <w:rPr>
+          <w:highlight w:val="cyan"/>
+        </w:rPr>
         <w:t xml:space="preserve">capturar </w:t>
       </w:r>
       <w:r>
+        <w:rPr>
+          <w:highlight w:val="cyan"/>
+        </w:rPr>
         <w:t>só</w:t>
       </w:r>
       <w:r>
+        <w:rPr>
+          <w:highlight w:val="cyan"/>
+        </w:rPr>
         <w:t xml:space="preserve"> </w:t>
       </w:r>
       <w:r>
+        <w:rPr>
+          <w:highlight w:val="cyan"/>
+        </w:rPr>
         <w:t xml:space="preserve">o </w:t>
       </w:r>
       <w:r>
+        <w:rPr>
+          <w:highlight w:val="cyan"/>
+        </w:rPr>
         <w:t>nome do arquivo com sua extensão (e.g., aula.mp4). A busca por ele será exatamente por esse nome.</w:t>
       </w:r>
       <w:r>
+        <w:rPr>
+          <w:highlight w:val="cyan"/>
+        </w:rPr>
         <w:t xml:space="preserve"> Note que não deve </w:t>
       </w:r>
       <w:r>
+        <w:rPr>
+          <w:highlight w:val="cyan"/>
+        </w:rPr>
         <w:t xml:space="preserve">capturar a </w:t>
       </w:r>
       <w:r>
+        <w:rPr>
+          <w:highlight w:val="cyan"/>
+        </w:rPr>
         <w:t xml:space="preserve">pasta. </w:t>
       </w:r>
     </w:p>
@@ -2625,7 +2899,18 @@
         <w:jc w:val="both"/>
       </w:pPr>
       <w:r>
-        <w:t>Na console do servidor deverão ser apresentadas “exatamente” (nem mais nem menos) as seguintes informações</w:t>
+        <w:rPr>
+          <w:b/>
+          <w:bCs/>
+          <w:highlight w:val="cyan"/>
+        </w:rPr>
+        <w:t>Na console do servidor</w:t>
+      </w:r>
+      <w:r>
+        <w:rPr>
+          <w:highlight w:val="cyan"/>
+        </w:rPr>
+        <w:t xml:space="preserve"> deverão ser apresentadas “exatamente” (nem mais nem menos) as seguintes informações</w:t>
       </w:r>
     </w:p>
     <w:p>
@@ -2641,16 +2926,28 @@
           <w:numId w:val="10"/>
         </w:numPr>
         <w:jc w:val="both"/>
-      </w:pPr>
-      <w:r>
+        <w:rPr>
+          <w:highlight w:val="cyan"/>
+        </w:rPr>
+      </w:pPr>
+      <w:r>
+        <w:rPr>
+          <w:highlight w:val="cyan"/>
+        </w:rPr>
         <w:t>Quando receber o JOIN, print “</w:t>
       </w:r>
       <w:proofErr w:type="spellStart"/>
       <w:r>
+        <w:rPr>
+          <w:highlight w:val="cyan"/>
+        </w:rPr>
         <w:t>Peer</w:t>
       </w:r>
       <w:proofErr w:type="spellEnd"/>
       <w:r>
+        <w:rPr>
+          <w:highlight w:val="cyan"/>
+        </w:rPr>
         <w:t xml:space="preserve"> [IP]:[porta] adicionado com arquivos [só nomes dos arquivos].</w:t>
       </w:r>
     </w:p>
@@ -2662,16 +2959,28 @@
           <w:numId w:val="10"/>
         </w:numPr>
         <w:jc w:val="both"/>
-      </w:pPr>
-      <w:r>
+        <w:rPr>
+          <w:highlight w:val="cyan"/>
+        </w:rPr>
+      </w:pPr>
+      <w:r>
+        <w:rPr>
+          <w:highlight w:val="cyan"/>
+        </w:rPr>
         <w:t>Quando receber o SEARCH, print “</w:t>
       </w:r>
       <w:proofErr w:type="spellStart"/>
       <w:r>
+        <w:rPr>
+          <w:highlight w:val="cyan"/>
+        </w:rPr>
         <w:t>Peer</w:t>
       </w:r>
       <w:proofErr w:type="spellEnd"/>
       <w:r>
+        <w:rPr>
+          <w:highlight w:val="cyan"/>
+        </w:rPr>
         <w:t xml:space="preserve"> [IP]:[porta] solicitou arquivo [só nome do arquivo].</w:t>
       </w:r>
     </w:p>
@@ -2695,7 +3004,6 @@
           <w:sz w:val="24"/>
           <w:szCs w:val="24"/>
         </w:rPr>
-        <w:lastRenderedPageBreak/>
         <w:t>7</w:t>
       </w:r>
       <w:r>
@@ -2720,6 +3028,7 @@
         <w:rPr>
           <w:highlight w:val="magenta"/>
         </w:rPr>
+        <w:lastRenderedPageBreak/>
         <w:t xml:space="preserve">O professor compilará o código usando o </w:t>
       </w:r>
       <w:proofErr w:type="spellStart"/>
@@ -2958,41 +3267,38 @@
         <w:ind w:left="360"/>
         <w:jc w:val="both"/>
         <w:rPr>
-          <w:highlight w:val="yellow"/>
-        </w:rPr>
-      </w:pPr>
-      <w:r>
-        <w:t xml:space="preserve">Deverá </w:t>
-      </w:r>
-      <w:r>
-        <w:rPr>
-          <w:highlight w:val="yellow"/>
-        </w:rPr>
-        <w:t xml:space="preserve">criar somente as classes Servidor, </w:t>
-      </w:r>
-      <w:proofErr w:type="spellStart"/>
-      <w:r>
-        <w:rPr>
-          <w:highlight w:val="yellow"/>
+          <w:highlight w:val="cyan"/>
+        </w:rPr>
+      </w:pPr>
+      <w:r>
+        <w:rPr>
+          <w:highlight w:val="cyan"/>
+        </w:rPr>
+        <w:t xml:space="preserve">Deverá criar somente as classes Servidor, </w:t>
+      </w:r>
+      <w:proofErr w:type="spellStart"/>
+      <w:r>
+        <w:rPr>
+          <w:highlight w:val="cyan"/>
         </w:rPr>
         <w:t>Peer</w:t>
       </w:r>
       <w:proofErr w:type="spellEnd"/>
       <w:r>
         <w:rPr>
-          <w:highlight w:val="yellow"/>
+          <w:highlight w:val="cyan"/>
         </w:rPr>
         <w:t xml:space="preserve"> e </w:t>
       </w:r>
       <w:r>
         <w:rPr>
-          <w:highlight w:val="yellow"/>
+          <w:highlight w:val="cyan"/>
         </w:rPr>
         <w:t>as respectivas classes e interfaces para a comunicação por RMI</w:t>
       </w:r>
       <w:r>
         <w:rPr>
-          <w:highlight w:val="yellow"/>
+          <w:highlight w:val="cyan"/>
         </w:rPr>
         <w:t xml:space="preserve">. </w:t>
       </w:r>
@@ -3169,33 +3475,18 @@
         <w:jc w:val="both"/>
       </w:pPr>
       <w:r>
-        <w:rPr>
-          <w:highlight w:val="yellow"/>
-        </w:rPr>
         <w:t xml:space="preserve">O uso de </w:t>
       </w:r>
       <w:r>
-        <w:rPr>
-          <w:highlight w:val="yellow"/>
-        </w:rPr>
         <w:t>bibliotecas</w:t>
       </w:r>
       <w:r>
-        <w:rPr>
-          <w:highlight w:val="yellow"/>
-        </w:rPr>
         <w:t xml:space="preserve"> que realizem parte das funcionalidades pedidas não será aceito. Caso tenha dúvidas</w:t>
       </w:r>
       <w:r>
-        <w:rPr>
-          <w:highlight w:val="yellow"/>
-        </w:rPr>
         <w:t xml:space="preserve"> de alguma específica</w:t>
       </w:r>
       <w:r>
-        <w:rPr>
-          <w:highlight w:val="yellow"/>
-        </w:rPr>
         <w:t>, pergunte ao professor.</w:t>
       </w:r>
     </w:p>
@@ -3414,7 +3705,6 @@
         <w:jc w:val="both"/>
       </w:pPr>
       <w:r>
-        <w:lastRenderedPageBreak/>
         <w:t xml:space="preserve">Caso tenha utilizado uma </w:t>
       </w:r>
       <w:r>
@@ -3994,7 +4284,6 @@
           <w:b/>
           <w:color w:val="00B050"/>
         </w:rPr>
-        <w:lastRenderedPageBreak/>
         <w:t>[opcional usar threads]</w:t>
       </w:r>
       <w:r>
@@ -4034,6 +4323,7 @@
         <w:jc w:val="both"/>
       </w:pPr>
       <w:r>
+        <w:lastRenderedPageBreak/>
         <w:t>Não é possível reproduzir o arquivo transferido co</w:t>
       </w:r>
       <w:r>

</xml_diff>

<commit_message>
create docs to the project
</commit_message>
<xml_diff>
--- a/docs/EP1.docx
+++ b/docs/EP1.docx
@@ -3853,25 +3853,43 @@
           <w:numId w:val="18"/>
         </w:numPr>
         <w:jc w:val="both"/>
-      </w:pPr>
-      <w:r>
+        <w:rPr>
+          <w:color w:val="FF0000"/>
+        </w:rPr>
+      </w:pPr>
+      <w:r>
+        <w:rPr>
+          <w:color w:val="FF0000"/>
+        </w:rPr>
         <w:t>No vídeo</w:t>
       </w:r>
       <w:r>
+        <w:rPr>
+          <w:color w:val="FF0000"/>
+        </w:rPr>
         <w:t xml:space="preserve"> do </w:t>
       </w:r>
       <w:proofErr w:type="spellStart"/>
       <w:r>
+        <w:rPr>
+          <w:color w:val="FF0000"/>
+        </w:rPr>
         <w:t>screencast</w:t>
       </w:r>
       <w:proofErr w:type="spellEnd"/>
       <w:r>
+        <w:rPr>
+          <w:color w:val="FF0000"/>
+        </w:rPr>
         <w:t xml:space="preserve"> do ponto anterior, deve realizar e mostrar:</w:t>
       </w:r>
     </w:p>
     <w:p>
       <w:pPr>
         <w:pStyle w:val="ListParagraph"/>
+        <w:rPr>
+          <w:color w:val="FF0000"/>
+        </w:rPr>
       </w:pPr>
     </w:p>
     <w:p>
@@ -3882,19 +3900,34 @@
           <w:numId w:val="18"/>
         </w:numPr>
         <w:jc w:val="both"/>
-      </w:pPr>
-      <w:r>
+        <w:rPr>
+          <w:color w:val="FF0000"/>
+        </w:rPr>
+      </w:pPr>
+      <w:r>
+        <w:rPr>
+          <w:color w:val="FF0000"/>
+        </w:rPr>
         <w:t xml:space="preserve">Join do </w:t>
       </w:r>
       <w:proofErr w:type="spellStart"/>
       <w:r>
+        <w:rPr>
+          <w:color w:val="FF0000"/>
+        </w:rPr>
         <w:t>peer</w:t>
       </w:r>
       <w:proofErr w:type="spellEnd"/>
       <w:r>
+        <w:rPr>
+          <w:color w:val="FF0000"/>
+        </w:rPr>
         <w:t xml:space="preserve"> e aceitação pelo Servidor</w:t>
       </w:r>
       <w:r>
+        <w:rPr>
+          <w:color w:val="FF0000"/>
+        </w:rPr>
         <w:t xml:space="preserve">. </w:t>
       </w:r>
     </w:p>
@@ -3906,8 +3939,14 @@
           <w:numId w:val="18"/>
         </w:numPr>
         <w:jc w:val="both"/>
-      </w:pPr>
-      <w:r>
+        <w:rPr>
+          <w:color w:val="FF0000"/>
+        </w:rPr>
+      </w:pPr>
+      <w:r>
+        <w:rPr>
+          <w:color w:val="FF0000"/>
+        </w:rPr>
         <w:t xml:space="preserve">Busca por um arquivo que não existe no sistema. </w:t>
       </w:r>
     </w:p>
@@ -3919,8 +3958,14 @@
           <w:numId w:val="18"/>
         </w:numPr>
         <w:jc w:val="both"/>
-      </w:pPr>
-      <w:r>
+        <w:rPr>
+          <w:color w:val="FF0000"/>
+        </w:rPr>
+      </w:pPr>
+      <w:r>
+        <w:rPr>
+          <w:color w:val="FF0000"/>
+        </w:rPr>
         <w:t>Busca por um arquivo que existe no sistema.</w:t>
       </w:r>
     </w:p>
@@ -3932,8 +3977,14 @@
           <w:numId w:val="18"/>
         </w:numPr>
         <w:jc w:val="both"/>
-      </w:pPr>
-      <w:r>
+        <w:rPr>
+          <w:color w:val="FF0000"/>
+        </w:rPr>
+      </w:pPr>
+      <w:r>
+        <w:rPr>
+          <w:color w:val="FF0000"/>
+        </w:rPr>
         <w:t>Download de um arquivo de vídeo. Mostre que pesa mais de 1 GB, mostre que na pasta não existe nenhum arquivo antes do download.</w:t>
       </w:r>
     </w:p>
@@ -3945,17 +3996,32 @@
           <w:numId w:val="18"/>
         </w:numPr>
         <w:jc w:val="both"/>
-      </w:pPr>
-      <w:r>
+        <w:rPr>
+          <w:color w:val="FF0000"/>
+        </w:rPr>
+      </w:pPr>
+      <w:r>
+        <w:rPr>
+          <w:color w:val="FF0000"/>
+        </w:rPr>
         <w:t>Mostre a visualização do vídeo</w:t>
       </w:r>
       <w:r>
+        <w:rPr>
+          <w:color w:val="FF0000"/>
+        </w:rPr>
         <w:t xml:space="preserve"> por um reprodutor de vídeo</w:t>
       </w:r>
       <w:r>
+        <w:rPr>
+          <w:color w:val="FF0000"/>
+        </w:rPr>
         <w:t xml:space="preserve"> após o download</w:t>
       </w:r>
       <w:r>
+        <w:rPr>
+          <w:color w:val="FF0000"/>
+        </w:rPr>
         <w:t>.</w:t>
       </w:r>
     </w:p>
@@ -3974,18 +4040,33 @@
         <w:jc w:val="both"/>
       </w:pPr>
       <w:r>
+        <w:rPr>
+          <w:color w:val="7030A0"/>
+        </w:rPr>
         <w:t>Para cada funcionalidade do servidor, uma breve e</w:t>
       </w:r>
       <w:r>
+        <w:rPr>
+          <w:color w:val="7030A0"/>
+        </w:rPr>
         <w:t>xplicação em “alto nível” d</w:t>
       </w:r>
       <w:r>
+        <w:rPr>
+          <w:color w:val="7030A0"/>
+        </w:rPr>
         <w:t xml:space="preserve">e como foi realizado </w:t>
       </w:r>
       <w:r>
+        <w:rPr>
+          <w:color w:val="7030A0"/>
+        </w:rPr>
         <w:t xml:space="preserve">o tratamento </w:t>
       </w:r>
       <w:r>
+        <w:rPr>
+          <w:color w:val="7030A0"/>
+        </w:rPr>
         <w:t>da requisição. Na explicação DEVE mencionar as linhas do código fonte que fazem referência.</w:t>
       </w:r>
     </w:p>
@@ -4002,16 +4083,28 @@
           <w:numId w:val="18"/>
         </w:numPr>
         <w:jc w:val="both"/>
-      </w:pPr>
-      <w:r>
+        <w:rPr>
+          <w:color w:val="7030A0"/>
+        </w:rPr>
+      </w:pPr>
+      <w:r>
+        <w:rPr>
+          <w:color w:val="7030A0"/>
+        </w:rPr>
         <w:t xml:space="preserve">Para cada funcionalidade do </w:t>
       </w:r>
       <w:proofErr w:type="spellStart"/>
       <w:r>
+        <w:rPr>
+          <w:color w:val="7030A0"/>
+        </w:rPr>
         <w:t>peer</w:t>
       </w:r>
       <w:proofErr w:type="spellEnd"/>
       <w:r>
+        <w:rPr>
+          <w:color w:val="7030A0"/>
+        </w:rPr>
         <w:t>, uma breve explicação em “alto nível” de como foi realizado o tratamento da requisição. Na explicação DEVE mencionar as linhas do código fonte que fazem referência.</w:t>
       </w:r>
     </w:p>

</xml_diff>